<commit_message>
LabF Complete, LFSR implemented, reported.
</commit_message>
<xml_diff>
--- a/LabF.docx
+++ b/LabF.docx
@@ -3,6 +3,336 @@
 <w:document xmlns:wpc="http://schemas.microsoft.com/office/word/2010/wordprocessingCanvas" xmlns:cx="http://schemas.microsoft.com/office/drawing/2014/chartex" xmlns:cx1="http://schemas.microsoft.com/office/drawing/2015/9/8/chartex" xmlns:cx2="http://schemas.microsoft.com/office/drawing/2015/10/21/chartex" xmlns:cx3="http://schemas.microsoft.com/office/drawing/2016/5/9/chartex" xmlns:cx4="http://schemas.microsoft.com/office/drawing/2016/5/10/chartex" xmlns:cx5="http://schemas.microsoft.com/office/drawing/2016/5/11/chartex" xmlns:cx6="http://schemas.microsoft.com/office/drawing/2016/5/12/chartex" xmlns:cx7="http://schemas.microsoft.com/office/drawing/2016/5/13/chartex" xmlns:cx8="http://schemas.microsoft.com/office/drawing/2016/5/14/chartex" xmlns:mc="http://schemas.openxmlformats.org/markup-compatibility/2006" xmlns:aink="http://schemas.microsoft.com/office/drawing/2016/ink" xmlns:am3d="http://schemas.microsoft.com/office/drawing/2017/model3d" xmlns:o="urn:schemas-microsoft-com:office:office" xmlns:oel="http://schemas.microsoft.com/office/2019/extlst" xmlns:r="http://schemas.openxmlformats.org/officeDocument/2006/relationships" xmlns:m="http://schemas.openxmlformats.org/officeDocument/2006/math" xmlns:v="urn:schemas-microsoft-com:vml" xmlns:wp14="http://schemas.microsoft.com/office/word/2010/wordprocessingDrawing" xmlns:wp="http://schemas.openxmlformats.org/drawingml/2006/wordprocessingDrawing" xmlns:w10="urn:schemas-microsoft-com:office:word" xmlns:w="http://schemas.openxmlformats.org/wordprocessingml/2006/main" xmlns:w14="http://schemas.microsoft.com/office/word/2010/wordml" xmlns:w15="http://schemas.microsoft.com/office/word/2012/wordml" xmlns:w16cex="http://schemas.microsoft.com/office/word/2018/wordml/cex" xmlns:w16cid="http://schemas.microsoft.com/office/word/2016/wordml/cid" xmlns:w16="http://schemas.microsoft.com/office/word/2018/wordml" xmlns:w16sdtdh="http://schemas.microsoft.com/office/word/2020/wordml/sdtdatahash" xmlns:w16se="http://schemas.microsoft.com/office/word/2015/wordml/symex" xmlns:wpg="http://schemas.microsoft.com/office/word/2010/wordprocessingGroup" xmlns:wpi="http://schemas.microsoft.com/office/word/2010/wordprocessingInk" xmlns:wne="http://schemas.microsoft.com/office/word/2006/wordml" xmlns:wps="http://schemas.microsoft.com/office/word/2010/wordprocessingShape" mc:Ignorable="w14 w15 w16se w16cid w16 w16cex w16sdtdh wp14">
   <w:body>
     <w:p>
+      <w:pPr>
+        <w:jc w:val="center"/>
+        <w:rPr>
+          <w:sz w:val="36"/>
+          <w:szCs w:val="36"/>
+          <w:lang w:val="en-US"/>
+        </w:rPr>
+      </w:pPr>
+      <w:bookmarkStart w:id="0" w:name="_Hlk193381134"/>
+      <w:bookmarkEnd w:id="0"/>
+      <w:r>
+        <w:rPr>
+          <w:sz w:val="36"/>
+          <w:szCs w:val="36"/>
+          <w:lang w:val="en-US"/>
+        </w:rPr>
+        <w:t xml:space="preserve">Digital System Design Lab </w:t>
+      </w:r>
+      <w:r>
+        <w:rPr>
+          <w:sz w:val="36"/>
+          <w:szCs w:val="36"/>
+          <w:lang w:val="en-US"/>
+        </w:rPr>
+        <w:t>F</w:t>
+      </w:r>
+    </w:p>
+    <w:p>
+      <w:pPr>
+        <w:jc w:val="center"/>
+        <w:rPr>
+          <w:lang w:val="en-US"/>
+        </w:rPr>
+      </w:pPr>
+      <w:r>
+        <w:rPr>
+          <w:lang w:val="en-US"/>
+        </w:rPr>
+        <w:t>Ruairi Mullally – 22336002</w:t>
+      </w:r>
+    </w:p>
+    <w:p>
+      <w:pPr>
+        <w:jc w:val="center"/>
+        <w:rPr>
+          <w:lang w:val="en-US"/>
+        </w:rPr>
+      </w:pPr>
+    </w:p>
+    <w:p>
+      <w:r>
+        <w:rPr>
+          <w:b/>
+          <w:bCs/>
+          <w:lang w:val="en-US"/>
+        </w:rPr>
+        <w:t>Introduction:</w:t>
+      </w:r>
+      <w:r>
+        <w:rPr>
+          <w:lang w:val="en-US"/>
+        </w:rPr>
+        <w:br/>
+        <w:t xml:space="preserve">This report examines the design and implementation of multiple </w:t>
+      </w:r>
+      <w:r>
+        <w:rPr>
+          <w:lang w:val="en-US"/>
+        </w:rPr>
+        <w:t xml:space="preserve">synchronous/sequential </w:t>
+      </w:r>
+      <w:r>
+        <w:rPr>
+          <w:lang w:val="en-US"/>
+        </w:rPr>
+        <w:t>Verilog modules.</w:t>
+      </w:r>
+      <w:r>
+        <w:rPr>
+          <w:lang w:val="en-US"/>
+        </w:rPr>
+        <w:t xml:space="preserve"> A D-type flip flop</w:t>
+      </w:r>
+      <w:r>
+        <w:rPr>
+          <w:lang w:val="en-US"/>
+        </w:rPr>
+        <w:t xml:space="preserve"> (DFF)</w:t>
+      </w:r>
+      <w:r>
+        <w:rPr>
+          <w:lang w:val="en-US"/>
+        </w:rPr>
+        <w:t xml:space="preserve"> was tested and then used to implement an 8-bit storage register. A linear feedback shift register (LFSR) was also implemented and tested for </w:t>
+      </w:r>
+      <w:r>
+        <w:t>maximal length</w:t>
+      </w:r>
+      <w:r>
+        <w:t>, and later coupled with a clock divider to display the output on the Basys3 LEDs.</w:t>
+      </w:r>
+    </w:p>
+    <w:p/>
+    <w:p>
+      <w:r>
+        <w:t>Capture the waveform from the functional simulation of DFF and LFSR and the synthesis/implementation results of targeting to board. Capture the block diagram of the LFSR design into the short report with an explanation of your design process and choice of test vectors. Submit the short report in pdf form via the link in Blackboard. Additionally, must submit the following items via Blackboard in a single zip file</w:t>
+      </w:r>
+    </w:p>
+    <w:p>
+      <w:pPr>
+        <w:rPr>
+          <w:lang w:val="en-US"/>
+        </w:rPr>
+      </w:pPr>
+    </w:p>
+    <w:p>
+      <w:pPr>
+        <w:rPr>
+          <w:b/>
+          <w:bCs/>
+        </w:rPr>
+      </w:pPr>
+      <w:r>
+        <w:rPr>
+          <w:b/>
+          <w:bCs/>
+        </w:rPr>
+        <w:t>Testing of DFF:</w:t>
+      </w:r>
+    </w:p>
+    <w:p>
+      <w:r>
+        <w:rPr>
+          <w:noProof/>
+        </w:rPr>
+        <mc:AlternateContent>
+          <mc:Choice Requires="wpi">
+            <w:drawing>
+              <wp:anchor distT="0" distB="0" distL="114300" distR="114300" simplePos="0" relativeHeight="251663360" behindDoc="0" locked="0" layoutInCell="1" allowOverlap="1" wp14:anchorId="634FB6A8" wp14:editId="7226107D">
+                <wp:simplePos x="0" y="0"/>
+                <wp:positionH relativeFrom="column">
+                  <wp:posOffset>3045233</wp:posOffset>
+                </wp:positionH>
+                <wp:positionV relativeFrom="paragraph">
+                  <wp:posOffset>1674418</wp:posOffset>
+                </wp:positionV>
+                <wp:extent cx="2273040" cy="281880"/>
+                <wp:effectExtent l="38100" t="38100" r="13335" b="42545"/>
+                <wp:wrapNone/>
+                <wp:docPr id="1930398103" name="Ink 11"/>
+                <wp:cNvGraphicFramePr/>
+                <a:graphic xmlns:a="http://schemas.openxmlformats.org/drawingml/2006/main">
+                  <a:graphicData uri="http://schemas.microsoft.com/office/word/2010/wordprocessingInk">
+                    <w14:contentPart bwMode="auto" r:id="rId5">
+                      <w14:nvContentPartPr>
+                        <w14:cNvContentPartPr/>
+                      </w14:nvContentPartPr>
+                      <w14:xfrm>
+                        <a:off x="0" y="0"/>
+                        <a:ext cx="2273040" cy="281880"/>
+                      </w14:xfrm>
+                    </w14:contentPart>
+                  </a:graphicData>
+                </a:graphic>
+              </wp:anchor>
+            </w:drawing>
+          </mc:Choice>
+          <mc:Fallback>
+            <w:pict>
+              <v:shapetype w14:anchorId="7050765B" id="_x0000_t75" coordsize="21600,21600" o:spt="75" o:preferrelative="t" path="m@4@5l@4@11@9@11@9@5xe" filled="f" stroked="f">
+                <v:stroke joinstyle="miter"/>
+                <v:formulas>
+                  <v:f eqn="if lineDrawn pixelLineWidth 0"/>
+                  <v:f eqn="sum @0 1 0"/>
+                  <v:f eqn="sum 0 0 @1"/>
+                  <v:f eqn="prod @2 1 2"/>
+                  <v:f eqn="prod @3 21600 pixelWidth"/>
+                  <v:f eqn="prod @3 21600 pixelHeight"/>
+                  <v:f eqn="sum @0 0 1"/>
+                  <v:f eqn="prod @6 1 2"/>
+                  <v:f eqn="prod @7 21600 pixelWidth"/>
+                  <v:f eqn="sum @8 21600 0"/>
+                  <v:f eqn="prod @7 21600 pixelHeight"/>
+                  <v:f eqn="sum @10 21600 0"/>
+                </v:formulas>
+                <v:path o:extrusionok="f" gradientshapeok="t" o:connecttype="rect"/>
+                <o:lock v:ext="edit" aspectratio="t"/>
+              </v:shapetype>
+              <v:shape id="Ink 11" o:spid="_x0000_s1026" type="#_x0000_t75" style="position:absolute;margin-left:239.3pt;margin-top:131.35pt;width:180pt;height:23.2pt;z-index:251663360;visibility:visible;mso-wrap-style:square;mso-wrap-distance-left:9pt;mso-wrap-distance-top:0;mso-wrap-distance-right:9pt;mso-wrap-distance-bottom:0;mso-position-horizontal:absolute;mso-position-horizontal-relative:text;mso-position-vertical:absolute;mso-position-vertical-relative:text" o:gfxdata="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">
+                <v:imagedata r:id="rId6" o:title=""/>
+              </v:shape>
+            </w:pict>
+          </mc:Fallback>
+        </mc:AlternateContent>
+      </w:r>
+      <w:r>
+        <w:rPr>
+          <w:noProof/>
+        </w:rPr>
+        <mc:AlternateContent>
+          <mc:Choice Requires="wpi">
+            <w:drawing>
+              <wp:anchor distT="0" distB="0" distL="114300" distR="114300" simplePos="0" relativeHeight="251662336" behindDoc="0" locked="0" layoutInCell="1" allowOverlap="1" wp14:anchorId="45CE5C22" wp14:editId="346387FA">
+                <wp:simplePos x="0" y="0"/>
+                <wp:positionH relativeFrom="column">
+                  <wp:posOffset>1412273</wp:posOffset>
+                </wp:positionH>
+                <wp:positionV relativeFrom="paragraph">
+                  <wp:posOffset>1675498</wp:posOffset>
+                </wp:positionV>
+                <wp:extent cx="1638360" cy="295920"/>
+                <wp:effectExtent l="38100" t="38100" r="38100" b="46990"/>
+                <wp:wrapNone/>
+                <wp:docPr id="1893215755" name="Ink 8"/>
+                <wp:cNvGraphicFramePr/>
+                <a:graphic xmlns:a="http://schemas.openxmlformats.org/drawingml/2006/main">
+                  <a:graphicData uri="http://schemas.microsoft.com/office/word/2010/wordprocessingInk">
+                    <w14:contentPart bwMode="auto" r:id="rId7">
+                      <w14:nvContentPartPr>
+                        <w14:cNvContentPartPr/>
+                      </w14:nvContentPartPr>
+                      <w14:xfrm>
+                        <a:off x="0" y="0"/>
+                        <a:ext cx="1638360" cy="295920"/>
+                      </w14:xfrm>
+                    </w14:contentPart>
+                  </a:graphicData>
+                </a:graphic>
+              </wp:anchor>
+            </w:drawing>
+          </mc:Choice>
+          <mc:Fallback>
+            <w:pict>
+              <v:shape w14:anchorId="0EC76F05" id="Ink 8" o:spid="_x0000_s1026" type="#_x0000_t75" style="position:absolute;margin-left:110.7pt;margin-top:131.45pt;width:129.95pt;height:24.25pt;z-index:251662336;visibility:visible;mso-wrap-style:square;mso-wrap-distance-left:9pt;mso-wrap-distance-top:0;mso-wrap-distance-right:9pt;mso-wrap-distance-bottom:0;mso-position-horizontal:absolute;mso-position-horizontal-relative:text;mso-position-vertical:absolute;mso-position-vertical-relative:text" o:gfxdata="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">
+                <v:imagedata r:id="rId8" o:title=""/>
+              </v:shape>
+            </w:pict>
+          </mc:Fallback>
+        </mc:AlternateContent>
+      </w:r>
+      <w:r>
+        <w:rPr>
+          <w:noProof/>
+        </w:rPr>
+        <mc:AlternateContent>
+          <mc:Choice Requires="wpi">
+            <w:drawing>
+              <wp:anchor distT="0" distB="0" distL="114300" distR="114300" simplePos="0" relativeHeight="251661312" behindDoc="0" locked="0" layoutInCell="1" allowOverlap="1" wp14:anchorId="2164130F" wp14:editId="0EB41946">
+                <wp:simplePos x="0" y="0"/>
+                <wp:positionH relativeFrom="column">
+                  <wp:posOffset>538553</wp:posOffset>
+                </wp:positionH>
+                <wp:positionV relativeFrom="paragraph">
+                  <wp:posOffset>1726618</wp:posOffset>
+                </wp:positionV>
+                <wp:extent cx="894960" cy="262440"/>
+                <wp:effectExtent l="38100" t="38100" r="38735" b="42545"/>
+                <wp:wrapNone/>
+                <wp:docPr id="1927161317" name="Ink 7"/>
+                <wp:cNvGraphicFramePr/>
+                <a:graphic xmlns:a="http://schemas.openxmlformats.org/drawingml/2006/main">
+                  <a:graphicData uri="http://schemas.microsoft.com/office/word/2010/wordprocessingInk">
+                    <w14:contentPart bwMode="auto" r:id="rId9">
+                      <w14:nvContentPartPr>
+                        <w14:cNvContentPartPr/>
+                      </w14:nvContentPartPr>
+                      <w14:xfrm>
+                        <a:off x="0" y="0"/>
+                        <a:ext cx="894960" cy="262440"/>
+                      </w14:xfrm>
+                    </w14:contentPart>
+                  </a:graphicData>
+                </a:graphic>
+              </wp:anchor>
+            </w:drawing>
+          </mc:Choice>
+          <mc:Fallback>
+            <w:pict>
+              <v:shape w14:anchorId="186263F5" id="Ink 7" o:spid="_x0000_s1026" type="#_x0000_t75" style="position:absolute;margin-left:41.9pt;margin-top:135.45pt;width:71.45pt;height:21.65pt;z-index:251661312;visibility:visible;mso-wrap-style:square;mso-wrap-distance-left:9pt;mso-wrap-distance-top:0;mso-wrap-distance-right:9pt;mso-wrap-distance-bottom:0;mso-position-horizontal:absolute;mso-position-horizontal-relative:text;mso-position-vertical:absolute;mso-position-vertical-relative:text" o:gfxdata="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">
+                <v:imagedata r:id="rId10" o:title=""/>
+              </v:shape>
+            </w:pict>
+          </mc:Fallback>
+        </mc:AlternateContent>
+      </w:r>
+      <w:r>
+        <w:rPr>
+          <w:noProof/>
+        </w:rPr>
+        <mc:AlternateContent>
+          <mc:Choice Requires="wpi">
+            <w:drawing>
+              <wp:anchor distT="0" distB="0" distL="114300" distR="114300" simplePos="0" relativeHeight="251660288" behindDoc="0" locked="0" layoutInCell="1" allowOverlap="1" wp14:anchorId="6AC56BB9" wp14:editId="35B9D679">
+                <wp:simplePos x="0" y="0"/>
+                <wp:positionH relativeFrom="column">
+                  <wp:posOffset>265673</wp:posOffset>
+                </wp:positionH>
+                <wp:positionV relativeFrom="paragraph">
+                  <wp:posOffset>1785298</wp:posOffset>
+                </wp:positionV>
+                <wp:extent cx="84240" cy="142920"/>
+                <wp:effectExtent l="38100" t="38100" r="49530" b="47625"/>
+                <wp:wrapNone/>
+                <wp:docPr id="648597536" name="Ink 3"/>
+                <wp:cNvGraphicFramePr/>
+                <a:graphic xmlns:a="http://schemas.openxmlformats.org/drawingml/2006/main">
+                  <a:graphicData uri="http://schemas.microsoft.com/office/word/2010/wordprocessingInk">
+                    <w14:contentPart bwMode="auto" r:id="rId11">
+                      <w14:nvContentPartPr>
+                        <w14:cNvContentPartPr/>
+                      </w14:nvContentPartPr>
+                      <w14:xfrm>
+                        <a:off x="0" y="0"/>
+                        <a:ext cx="84240" cy="142920"/>
+                      </w14:xfrm>
+                    </w14:contentPart>
+                  </a:graphicData>
+                </a:graphic>
+              </wp:anchor>
+            </w:drawing>
+          </mc:Choice>
+          <mc:Fallback>
+            <w:pict>
+              <v:shape w14:anchorId="4C6F07E7" id="Ink 3" o:spid="_x0000_s1026" type="#_x0000_t75" style="position:absolute;margin-left:20.4pt;margin-top:140.05pt;width:7.65pt;height:12.2pt;z-index:251660288;visibility:visible;mso-wrap-style:square;mso-wrap-distance-left:9pt;mso-wrap-distance-top:0;mso-wrap-distance-right:9pt;mso-wrap-distance-bottom:0;mso-position-horizontal:absolute;mso-position-horizontal-relative:text;mso-position-vertical:absolute;mso-position-vertical-relative:text" o:gfxdata="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">
+                <v:imagedata r:id="rId12" o:title=""/>
+              </v:shape>
+            </w:pict>
+          </mc:Fallback>
+        </mc:AlternateContent>
+      </w:r>
       <w:r>
         <w:rPr>
           <w:noProof/>
@@ -23,7 +353,7 @@
                     <pic:cNvPicPr/>
                   </pic:nvPicPr>
                   <pic:blipFill>
-                    <a:blip r:embed="rId5"/>
+                    <a:blip r:embed="rId13"/>
                     <a:stretch>
                       <a:fillRect/>
                     </a:stretch>
@@ -45,14 +375,45 @@
       </w:r>
     </w:p>
     <w:p>
+      <w:pPr>
+        <w:jc w:val="center"/>
+        <w:rPr>
+          <w:i/>
+          <w:iCs/>
+          <w:noProof/>
+          <w:sz w:val="16"/>
+          <w:szCs w:val="16"/>
+        </w:rPr>
+      </w:pPr>
+      <w:r>
+        <w:rPr>
+          <w:i/>
+          <w:iCs/>
+          <w:noProof/>
+          <w:sz w:val="16"/>
+          <w:szCs w:val="16"/>
+        </w:rPr>
+        <w:t>Figure 1. Test setup for DFF, expected output q for asynchronous reset (posedge clock).</w:t>
+      </w:r>
+    </w:p>
+    <w:p/>
+    <w:p>
+      <w:r>
+        <w:t>Test 1: Rising edge clock trigger, with asynchronous reset.</w:t>
+      </w:r>
+    </w:p>
+    <w:p>
+      <w:pPr>
+        <w:jc w:val="center"/>
+      </w:pPr>
       <w:r>
         <w:rPr>
           <w:noProof/>
         </w:rPr>
         <w:drawing>
-          <wp:inline distT="0" distB="0" distL="0" distR="0" wp14:anchorId="6957152A" wp14:editId="296EF745">
-            <wp:extent cx="5731510" cy="719455"/>
-            <wp:effectExtent l="0" t="0" r="2540" b="4445"/>
+          <wp:inline distT="0" distB="0" distL="0" distR="0" wp14:anchorId="6957152A" wp14:editId="6748C6F1">
+            <wp:extent cx="5786120" cy="725170"/>
+            <wp:effectExtent l="0" t="0" r="5080" b="0"/>
             <wp:docPr id="471104024" name="Picture 1"/>
             <wp:cNvGraphicFramePr>
               <a:graphicFrameLocks xmlns:a="http://schemas.openxmlformats.org/drawingml/2006/main" noChangeAspect="1"/>
@@ -65,7 +426,13 @@
                     <pic:cNvPicPr/>
                   </pic:nvPicPr>
                   <pic:blipFill>
-                    <a:blip r:embed="rId6"/>
+                    <a:blip r:embed="rId14" cstate="print">
+                      <a:extLst>
+                        <a:ext uri="{28A0092B-C50C-407E-A947-70E740481C1C}">
+                          <a14:useLocalDpi xmlns:a14="http://schemas.microsoft.com/office/drawing/2010/main" val="0"/>
+                        </a:ext>
+                      </a:extLst>
+                    </a:blip>
                     <a:stretch>
                       <a:fillRect/>
                     </a:stretch>
@@ -73,7 +440,7 @@
                   <pic:spPr>
                     <a:xfrm>
                       <a:off x="0" y="0"/>
-                      <a:ext cx="5731510" cy="719455"/>
+                      <a:ext cx="5786120" cy="725170"/>
                     </a:xfrm>
                     <a:prstGeom prst="rect">
                       <a:avLst/>
@@ -87,12 +454,90 @@
       </w:r>
     </w:p>
     <w:p>
-      <w:r>
-        <w:t>Posedge d-flip-flop test</w:t>
+      <w:pPr>
+        <w:jc w:val="center"/>
+        <w:rPr>
+          <w:i/>
+          <w:iCs/>
+          <w:noProof/>
+          <w:sz w:val="16"/>
+          <w:szCs w:val="16"/>
+        </w:rPr>
+      </w:pPr>
+      <w:r>
+        <w:rPr>
+          <w:i/>
+          <w:iCs/>
+          <w:noProof/>
+          <w:sz w:val="16"/>
+          <w:szCs w:val="16"/>
+        </w:rPr>
+        <w:t xml:space="preserve">Figure </w:t>
+      </w:r>
+      <w:r>
+        <w:rPr>
+          <w:i/>
+          <w:iCs/>
+          <w:noProof/>
+          <w:sz w:val="16"/>
+          <w:szCs w:val="16"/>
+        </w:rPr>
+        <w:t>2</w:t>
+      </w:r>
+      <w:r>
+        <w:rPr>
+          <w:i/>
+          <w:iCs/>
+          <w:noProof/>
+          <w:sz w:val="16"/>
+          <w:szCs w:val="16"/>
+        </w:rPr>
+        <w:t xml:space="preserve">. Test </w:t>
+      </w:r>
+      <w:r>
+        <w:rPr>
+          <w:i/>
+          <w:iCs/>
+          <w:noProof/>
+          <w:sz w:val="16"/>
+          <w:szCs w:val="16"/>
+        </w:rPr>
+        <w:t>results for posedge, async reset.</w:t>
+      </w:r>
+    </w:p>
+    <w:p>
+      <w:r>
+        <w:t>The output q from the testbench matches the expected output, where d sets q on rising clock edges, but reset can operate asynchronously and reset q to 0 independent of the clock.</w:t>
       </w:r>
     </w:p>
     <w:p/>
     <w:p>
+      <w:pPr>
+        <w:jc w:val="center"/>
+      </w:pPr>
+    </w:p>
+    <w:p>
+      <w:r>
+        <w:lastRenderedPageBreak/>
+        <w:t xml:space="preserve">Test </w:t>
+      </w:r>
+      <w:r>
+        <w:t>2</w:t>
+      </w:r>
+      <w:r>
+        <w:t xml:space="preserve">: </w:t>
+      </w:r>
+      <w:r>
+        <w:t>Falling</w:t>
+      </w:r>
+      <w:r>
+        <w:t xml:space="preserve"> edge clock trigger, with asynchronous reset.</w:t>
+      </w:r>
+    </w:p>
+    <w:p>
+      <w:pPr>
+        <w:jc w:val="center"/>
+      </w:pPr>
       <w:r>
         <w:rPr>
           <w:noProof/>
@@ -113,7 +558,7 @@
                     <pic:cNvPicPr/>
                   </pic:nvPicPr>
                   <pic:blipFill>
-                    <a:blip r:embed="rId7"/>
+                    <a:blip r:embed="rId15"/>
                     <a:stretch>
                       <a:fillRect/>
                     </a:stretch>
@@ -135,12 +580,100 @@
       </w:r>
     </w:p>
     <w:p>
-      <w:r>
-        <w:t>Negedge</w:t>
+      <w:pPr>
+        <w:jc w:val="center"/>
+        <w:rPr>
+          <w:i/>
+          <w:iCs/>
+          <w:noProof/>
+          <w:sz w:val="16"/>
+          <w:szCs w:val="16"/>
+        </w:rPr>
+      </w:pPr>
+      <w:r>
+        <w:rPr>
+          <w:i/>
+          <w:iCs/>
+          <w:noProof/>
+          <w:sz w:val="16"/>
+          <w:szCs w:val="16"/>
+        </w:rPr>
+        <w:t xml:space="preserve">Figure </w:t>
+      </w:r>
+      <w:r>
+        <w:rPr>
+          <w:i/>
+          <w:iCs/>
+          <w:noProof/>
+          <w:sz w:val="16"/>
+          <w:szCs w:val="16"/>
+        </w:rPr>
+        <w:t>3</w:t>
+      </w:r>
+      <w:r>
+        <w:rPr>
+          <w:i/>
+          <w:iCs/>
+          <w:noProof/>
+          <w:sz w:val="16"/>
+          <w:szCs w:val="16"/>
+        </w:rPr>
+        <w:t xml:space="preserve">. Test </w:t>
+      </w:r>
+      <w:r>
+        <w:rPr>
+          <w:i/>
+          <w:iCs/>
+          <w:noProof/>
+          <w:sz w:val="16"/>
+          <w:szCs w:val="16"/>
+        </w:rPr>
+        <w:t xml:space="preserve">results for </w:t>
+      </w:r>
+      <w:r>
+        <w:rPr>
+          <w:i/>
+          <w:iCs/>
+          <w:noProof/>
+          <w:sz w:val="16"/>
+          <w:szCs w:val="16"/>
+        </w:rPr>
+        <w:t>neg</w:t>
+      </w:r>
+      <w:r>
+        <w:rPr>
+          <w:i/>
+          <w:iCs/>
+          <w:noProof/>
+          <w:sz w:val="16"/>
+          <w:szCs w:val="16"/>
+        </w:rPr>
+        <w:t>edge, async reset.</w:t>
+      </w:r>
+    </w:p>
+    <w:p>
+      <w:r>
+        <w:t>The DFF behaviour is the same as before except d now sets q on the falling edge of the clock rather than the rising. It can be seen in the waveform that a reset overrides incoming data, which is expected. Reset still functions independently of clock.</w:t>
       </w:r>
     </w:p>
     <w:p/>
-    <w:p/>
+    <w:p>
+      <w:r>
+        <w:t xml:space="preserve">Test </w:t>
+      </w:r>
+      <w:r>
+        <w:t>3</w:t>
+      </w:r>
+      <w:r>
+        <w:t xml:space="preserve">: </w:t>
+      </w:r>
+      <w:r>
+        <w:t>Falling</w:t>
+      </w:r>
+      <w:r>
+        <w:t xml:space="preserve"> edge clock trigger, with synchronous reset.</w:t>
+      </w:r>
+    </w:p>
     <w:p>
       <w:r>
         <w:rPr>
@@ -162,7 +695,7 @@
                     <pic:cNvPicPr/>
                   </pic:nvPicPr>
                   <pic:blipFill>
-                    <a:blip r:embed="rId8"/>
+                    <a:blip r:embed="rId16"/>
                     <a:stretch>
                       <a:fillRect/>
                     </a:stretch>
@@ -184,76 +717,770 @@
       </w:r>
     </w:p>
     <w:p>
-      <w:r>
-        <w:t>Synchronous reset, negedge</w:t>
+      <w:pPr>
+        <w:jc w:val="center"/>
+        <w:rPr>
+          <w:i/>
+          <w:iCs/>
+          <w:noProof/>
+          <w:sz w:val="16"/>
+          <w:szCs w:val="16"/>
+        </w:rPr>
+      </w:pPr>
+      <w:r>
+        <w:rPr>
+          <w:i/>
+          <w:iCs/>
+          <w:noProof/>
+          <w:sz w:val="16"/>
+          <w:szCs w:val="16"/>
+        </w:rPr>
+        <w:t xml:space="preserve">Figure </w:t>
+      </w:r>
+      <w:r>
+        <w:rPr>
+          <w:i/>
+          <w:iCs/>
+          <w:noProof/>
+          <w:sz w:val="16"/>
+          <w:szCs w:val="16"/>
+        </w:rPr>
+        <w:t>3</w:t>
+      </w:r>
+      <w:r>
+        <w:rPr>
+          <w:i/>
+          <w:iCs/>
+          <w:noProof/>
+          <w:sz w:val="16"/>
+          <w:szCs w:val="16"/>
+        </w:rPr>
+        <w:t xml:space="preserve">. Test </w:t>
+      </w:r>
+      <w:r>
+        <w:rPr>
+          <w:i/>
+          <w:iCs/>
+          <w:noProof/>
+          <w:sz w:val="16"/>
+          <w:szCs w:val="16"/>
+        </w:rPr>
+        <w:t xml:space="preserve">results for negedge, </w:t>
+      </w:r>
+      <w:r>
+        <w:rPr>
+          <w:i/>
+          <w:iCs/>
+          <w:noProof/>
+          <w:sz w:val="16"/>
+          <w:szCs w:val="16"/>
+        </w:rPr>
+        <w:t>synchronous</w:t>
+      </w:r>
+      <w:r>
+        <w:rPr>
+          <w:i/>
+          <w:iCs/>
+          <w:noProof/>
+          <w:sz w:val="16"/>
+          <w:szCs w:val="16"/>
+        </w:rPr>
+        <w:t xml:space="preserve"> reset.</w:t>
+      </w:r>
+    </w:p>
+    <w:p>
+      <w:r>
+        <w:t>With reset being synchronous, q can only be set on falling edges of the clock. Reset is no longer independent of the clock. This introduces the state where q is undefined at the beginning until a reset can be completed.</w:t>
+      </w:r>
+      <w:r>
+        <w:t xml:space="preserve"> The output q is different when comparing the synchronous and asynchronous resets.</w:t>
       </w:r>
     </w:p>
     <w:p/>
+    <w:p>
+      <w:pPr>
+        <w:rPr>
+          <w:b/>
+          <w:bCs/>
+        </w:rPr>
+      </w:pPr>
+    </w:p>
+    <w:p>
+      <w:pPr>
+        <w:rPr>
+          <w:b/>
+          <w:bCs/>
+        </w:rPr>
+      </w:pPr>
+    </w:p>
+    <w:p>
+      <w:pPr>
+        <w:rPr>
+          <w:b/>
+          <w:bCs/>
+        </w:rPr>
+      </w:pPr>
+    </w:p>
+    <w:p>
+      <w:pPr>
+        <w:rPr>
+          <w:b/>
+          <w:bCs/>
+        </w:rPr>
+      </w:pPr>
+    </w:p>
+    <w:p>
+      <w:pPr>
+        <w:rPr>
+          <w:b/>
+          <w:bCs/>
+        </w:rPr>
+      </w:pPr>
+    </w:p>
+    <w:p>
+      <w:pPr>
+        <w:rPr>
+          <w:b/>
+          <w:bCs/>
+        </w:rPr>
+      </w:pPr>
+    </w:p>
+    <w:p>
+      <w:pPr>
+        <w:rPr>
+          <w:b/>
+          <w:bCs/>
+        </w:rPr>
+      </w:pPr>
+    </w:p>
+    <w:p>
+      <w:pPr>
+        <w:rPr>
+          <w:b/>
+          <w:bCs/>
+        </w:rPr>
+      </w:pPr>
+    </w:p>
+    <w:p>
+      <w:pPr>
+        <w:rPr>
+          <w:b/>
+          <w:bCs/>
+        </w:rPr>
+      </w:pPr>
+    </w:p>
+    <w:p>
+      <w:pPr>
+        <w:rPr>
+          <w:b/>
+          <w:bCs/>
+        </w:rPr>
+      </w:pPr>
+    </w:p>
+    <w:p>
+      <w:pPr>
+        <w:rPr>
+          <w:b/>
+          <w:bCs/>
+        </w:rPr>
+      </w:pPr>
+    </w:p>
+    <w:p>
+      <w:pPr>
+        <w:rPr>
+          <w:b/>
+          <w:bCs/>
+        </w:rPr>
+      </w:pPr>
+    </w:p>
+    <w:p>
+      <w:pPr>
+        <w:rPr>
+          <w:b/>
+          <w:bCs/>
+        </w:rPr>
+      </w:pPr>
+    </w:p>
+    <w:p>
+      <w:pPr>
+        <w:rPr>
+          <w:b/>
+          <w:bCs/>
+        </w:rPr>
+      </w:pPr>
+    </w:p>
+    <w:p>
+      <w:pPr>
+        <w:rPr>
+          <w:b/>
+          <w:bCs/>
+        </w:rPr>
+      </w:pPr>
+      <w:r>
+        <w:rPr>
+          <w:b/>
+          <w:bCs/>
+        </w:rPr>
+        <w:lastRenderedPageBreak/>
+        <w:t>Using an 8-bit DFF chain to save a value (Part B):</w:t>
+      </w:r>
+    </w:p>
+    <w:p>
+      <w:r>
+        <w:t>Using a serries of DFFs a temperature value between 0 - 255 is stored and updated synchronously from button input on the Basys3 board. These buttons are debounced. The saved value is displayed on the built in 7-segment display of the Basys3.</w:t>
+      </w:r>
+    </w:p>
+    <w:p>
+      <w:pPr>
+        <w:jc w:val="center"/>
+      </w:pPr>
+      <w:r>
+        <w:drawing>
+          <wp:inline distT="0" distB="0" distL="0" distR="0" wp14:anchorId="6BA34BE5" wp14:editId="49FC1D68">
+            <wp:extent cx="4508204" cy="2721605"/>
+            <wp:effectExtent l="0" t="0" r="6985" b="3175"/>
+            <wp:docPr id="1294790887" name="Picture 1"/>
+            <wp:cNvGraphicFramePr>
+              <a:graphicFrameLocks xmlns:a="http://schemas.openxmlformats.org/drawingml/2006/main" noChangeAspect="1"/>
+            </wp:cNvGraphicFramePr>
+            <a:graphic xmlns:a="http://schemas.openxmlformats.org/drawingml/2006/main">
+              <a:graphicData uri="http://schemas.openxmlformats.org/drawingml/2006/picture">
+                <pic:pic xmlns:pic="http://schemas.openxmlformats.org/drawingml/2006/picture">
+                  <pic:nvPicPr>
+                    <pic:cNvPr id="1294790887" name=""/>
+                    <pic:cNvPicPr/>
+                  </pic:nvPicPr>
+                  <pic:blipFill>
+                    <a:blip r:embed="rId17"/>
+                    <a:stretch>
+                      <a:fillRect/>
+                    </a:stretch>
+                  </pic:blipFill>
+                  <pic:spPr>
+                    <a:xfrm>
+                      <a:off x="0" y="0"/>
+                      <a:ext cx="4523099" cy="2730597"/>
+                    </a:xfrm>
+                    <a:prstGeom prst="rect">
+                      <a:avLst/>
+                    </a:prstGeom>
+                  </pic:spPr>
+                </pic:pic>
+              </a:graphicData>
+            </a:graphic>
+          </wp:inline>
+        </w:drawing>
+      </w:r>
+    </w:p>
+    <w:p>
+      <w:pPr>
+        <w:jc w:val="center"/>
+        <w:rPr>
+          <w:i/>
+          <w:iCs/>
+          <w:noProof/>
+          <w:sz w:val="16"/>
+          <w:szCs w:val="16"/>
+        </w:rPr>
+      </w:pPr>
+      <w:r>
+        <w:drawing>
+          <wp:anchor distT="0" distB="0" distL="114300" distR="114300" simplePos="0" relativeHeight="251664384" behindDoc="0" locked="0" layoutInCell="1" allowOverlap="1" wp14:anchorId="305D6BBD" wp14:editId="03607045">
+            <wp:simplePos x="0" y="0"/>
+            <wp:positionH relativeFrom="margin">
+              <wp:align>left</wp:align>
+            </wp:positionH>
+            <wp:positionV relativeFrom="paragraph">
+              <wp:posOffset>218635</wp:posOffset>
+            </wp:positionV>
+            <wp:extent cx="5579745" cy="3131820"/>
+            <wp:effectExtent l="0" t="0" r="1905" b="0"/>
+            <wp:wrapTopAndBottom/>
+            <wp:docPr id="1302825912" name="Picture 1"/>
+            <wp:cNvGraphicFramePr>
+              <a:graphicFrameLocks xmlns:a="http://schemas.openxmlformats.org/drawingml/2006/main" noChangeAspect="1"/>
+            </wp:cNvGraphicFramePr>
+            <a:graphic xmlns:a="http://schemas.openxmlformats.org/drawingml/2006/main">
+              <a:graphicData uri="http://schemas.openxmlformats.org/drawingml/2006/picture">
+                <pic:pic xmlns:pic="http://schemas.openxmlformats.org/drawingml/2006/picture">
+                  <pic:nvPicPr>
+                    <pic:cNvPr id="1302825912" name=""/>
+                    <pic:cNvPicPr/>
+                  </pic:nvPicPr>
+                  <pic:blipFill>
+                    <a:blip r:embed="rId18" cstate="print">
+                      <a:extLst>
+                        <a:ext uri="{28A0092B-C50C-407E-A947-70E740481C1C}">
+                          <a14:useLocalDpi xmlns:a14="http://schemas.microsoft.com/office/drawing/2010/main" val="0"/>
+                        </a:ext>
+                      </a:extLst>
+                    </a:blip>
+                    <a:stretch>
+                      <a:fillRect/>
+                    </a:stretch>
+                  </pic:blipFill>
+                  <pic:spPr>
+                    <a:xfrm>
+                      <a:off x="0" y="0"/>
+                      <a:ext cx="5579745" cy="3131820"/>
+                    </a:xfrm>
+                    <a:prstGeom prst="rect">
+                      <a:avLst/>
+                    </a:prstGeom>
+                  </pic:spPr>
+                </pic:pic>
+              </a:graphicData>
+            </a:graphic>
+            <wp14:sizeRelH relativeFrom="margin">
+              <wp14:pctWidth>0</wp14:pctWidth>
+            </wp14:sizeRelH>
+            <wp14:sizeRelV relativeFrom="margin">
+              <wp14:pctHeight>0</wp14:pctHeight>
+            </wp14:sizeRelV>
+          </wp:anchor>
+        </w:drawing>
+      </w:r>
+      <w:r>
+        <w:rPr>
+          <w:i/>
+          <w:iCs/>
+          <w:noProof/>
+          <w:sz w:val="16"/>
+          <w:szCs w:val="16"/>
+        </w:rPr>
+        <w:t xml:space="preserve">Figure </w:t>
+      </w:r>
+      <w:r>
+        <w:rPr>
+          <w:i/>
+          <w:iCs/>
+          <w:noProof/>
+          <w:sz w:val="16"/>
+          <w:szCs w:val="16"/>
+        </w:rPr>
+        <w:t>4</w:t>
+      </w:r>
+      <w:r>
+        <w:rPr>
+          <w:i/>
+          <w:iCs/>
+          <w:noProof/>
+          <w:sz w:val="16"/>
+          <w:szCs w:val="16"/>
+        </w:rPr>
+        <w:t xml:space="preserve">. </w:t>
+      </w:r>
+      <w:r>
+        <w:rPr>
+          <w:i/>
+          <w:iCs/>
+          <w:noProof/>
+          <w:sz w:val="16"/>
+          <w:szCs w:val="16"/>
+        </w:rPr>
+        <w:t>Logic for computing next storage value based on current stored value and button input</w:t>
+      </w:r>
+      <w:r>
+        <w:rPr>
+          <w:i/>
+          <w:iCs/>
+          <w:noProof/>
+          <w:sz w:val="16"/>
+          <w:szCs w:val="16"/>
+        </w:rPr>
+        <w:t>.</w:t>
+      </w:r>
+    </w:p>
     <w:p/>
+    <w:p>
+      <w:pPr>
+        <w:jc w:val="center"/>
+        <w:rPr>
+          <w:i/>
+          <w:iCs/>
+          <w:noProof/>
+          <w:sz w:val="16"/>
+          <w:szCs w:val="16"/>
+        </w:rPr>
+      </w:pPr>
+      <w:r>
+        <w:rPr>
+          <w:i/>
+          <w:iCs/>
+          <w:noProof/>
+          <w:sz w:val="16"/>
+          <w:szCs w:val="16"/>
+        </w:rPr>
+        <w:t xml:space="preserve">Figure </w:t>
+      </w:r>
+      <w:r>
+        <w:rPr>
+          <w:i/>
+          <w:iCs/>
+          <w:noProof/>
+          <w:sz w:val="16"/>
+          <w:szCs w:val="16"/>
+        </w:rPr>
+        <w:t>5</w:t>
+      </w:r>
+      <w:r>
+        <w:rPr>
+          <w:i/>
+          <w:iCs/>
+          <w:noProof/>
+          <w:sz w:val="16"/>
+          <w:szCs w:val="16"/>
+        </w:rPr>
+        <w:t xml:space="preserve">. </w:t>
+      </w:r>
+      <w:r>
+        <w:rPr>
+          <w:i/>
+          <w:iCs/>
+          <w:noProof/>
+          <w:sz w:val="16"/>
+          <w:szCs w:val="16"/>
+        </w:rPr>
+        <w:t>Diagram of temperature counter top module</w:t>
+      </w:r>
+      <w:r>
+        <w:rPr>
+          <w:i/>
+          <w:iCs/>
+          <w:noProof/>
+          <w:sz w:val="16"/>
+          <w:szCs w:val="16"/>
+        </w:rPr>
+        <w:t>.</w:t>
+      </w:r>
+    </w:p>
+    <w:p>
+      <w:pPr>
+        <w:rPr>
+          <w:noProof/>
+        </w:rPr>
+      </w:pPr>
+      <w:r>
+        <w:rPr>
+          <w:noProof/>
+        </w:rPr>
+        <w:t xml:space="preserve">The design process began with the testing and verification of the DFF under synchronous and asynchronous conditions with falling and rising edge triggers. These initial tests, shown in figures 1 – 3, confirmed the bahviour of the DFF. Building upon the DFF, an 8 bit storage register was designed for temperature value storage. </w:t>
+      </w:r>
+      <w:r>
+        <w:rPr>
+          <w:noProof/>
+        </w:rPr>
+        <w:t>This was achieved u</w:t>
+      </w:r>
+      <w:r>
+        <w:rPr>
+          <w:noProof/>
+        </w:rPr>
+        <w:t>sing a chain of DFFs, with additional logic blocks for incrementing and decrementing the value, debouncing button input, and writing to the 7-segment display</w:t>
+      </w:r>
+      <w:r>
+        <w:rPr>
+          <w:noProof/>
+        </w:rPr>
+        <w:t>s. The expected bahviour was empirically verified.</w:t>
+      </w:r>
+    </w:p>
+    <w:p>
+      <w:pPr>
+        <w:jc w:val="center"/>
+      </w:pPr>
+      <w:r>
+        <w:rPr>
+          <w:noProof/>
+        </w:rPr>
+        <w:lastRenderedPageBreak/>
+        <w:drawing>
+          <wp:inline distT="0" distB="0" distL="0" distR="0" wp14:anchorId="5827A70E" wp14:editId="38457F93">
+            <wp:extent cx="5731173" cy="2992858"/>
+            <wp:effectExtent l="0" t="0" r="3175" b="0"/>
+            <wp:docPr id="766214541" name="Picture 12" descr="A blue circuit board with red leds and black wires&#10;&#10;AI-generated content may be incorrect."/>
+            <wp:cNvGraphicFramePr>
+              <a:graphicFrameLocks xmlns:a="http://schemas.openxmlformats.org/drawingml/2006/main" noChangeAspect="1"/>
+            </wp:cNvGraphicFramePr>
+            <a:graphic xmlns:a="http://schemas.openxmlformats.org/drawingml/2006/main">
+              <a:graphicData uri="http://schemas.openxmlformats.org/drawingml/2006/picture">
+                <pic:pic xmlns:pic="http://schemas.openxmlformats.org/drawingml/2006/picture">
+                  <pic:nvPicPr>
+                    <pic:cNvPr id="766214541" name="Picture 12" descr="A blue circuit board with red leds and black wires&#10;&#10;AI-generated content may be incorrect."/>
+                    <pic:cNvPicPr/>
+                  </pic:nvPicPr>
+                  <pic:blipFill rotWithShape="1">
+                    <a:blip r:embed="rId19" cstate="print">
+                      <a:extLst>
+                        <a:ext uri="{28A0092B-C50C-407E-A947-70E740481C1C}">
+                          <a14:useLocalDpi xmlns:a14="http://schemas.microsoft.com/office/drawing/2010/main" val="0"/>
+                        </a:ext>
+                      </a:extLst>
+                    </a:blip>
+                    <a:srcRect t="12244" b="18134"/>
+                    <a:stretch/>
+                  </pic:blipFill>
+                  <pic:spPr bwMode="auto">
+                    <a:xfrm>
+                      <a:off x="0" y="0"/>
+                      <a:ext cx="5731510" cy="2993034"/>
+                    </a:xfrm>
+                    <a:prstGeom prst="rect">
+                      <a:avLst/>
+                    </a:prstGeom>
+                    <a:ln>
+                      <a:noFill/>
+                    </a:ln>
+                    <a:extLst>
+                      <a:ext uri="{53640926-AAD7-44D8-BBD7-CCE9431645EC}">
+                        <a14:shadowObscured xmlns:a14="http://schemas.microsoft.com/office/drawing/2010/main"/>
+                      </a:ext>
+                    </a:extLst>
+                  </pic:spPr>
+                </pic:pic>
+              </a:graphicData>
+            </a:graphic>
+          </wp:inline>
+        </w:drawing>
+      </w:r>
+    </w:p>
+    <w:p>
+      <w:pPr>
+        <w:jc w:val="center"/>
+        <w:rPr>
+          <w:i/>
+          <w:iCs/>
+          <w:noProof/>
+          <w:sz w:val="16"/>
+          <w:szCs w:val="16"/>
+        </w:rPr>
+      </w:pPr>
+      <w:r>
+        <w:rPr>
+          <w:i/>
+          <w:iCs/>
+          <w:noProof/>
+          <w:sz w:val="16"/>
+          <w:szCs w:val="16"/>
+        </w:rPr>
+        <w:t xml:space="preserve">Figure </w:t>
+      </w:r>
+      <w:r>
+        <w:rPr>
+          <w:i/>
+          <w:iCs/>
+          <w:noProof/>
+          <w:sz w:val="16"/>
+          <w:szCs w:val="16"/>
+        </w:rPr>
+        <w:t>6</w:t>
+      </w:r>
+      <w:r>
+        <w:rPr>
+          <w:i/>
+          <w:iCs/>
+          <w:noProof/>
+          <w:sz w:val="16"/>
+          <w:szCs w:val="16"/>
+        </w:rPr>
+        <w:t>.</w:t>
+      </w:r>
+      <w:r>
+        <w:rPr>
+          <w:i/>
+          <w:iCs/>
+          <w:noProof/>
+          <w:sz w:val="16"/>
+          <w:szCs w:val="16"/>
+        </w:rPr>
+        <w:t xml:space="preserve"> Temperature display and storage on board</w:t>
+      </w:r>
+      <w:r>
+        <w:rPr>
+          <w:i/>
+          <w:iCs/>
+          <w:noProof/>
+          <w:sz w:val="16"/>
+          <w:szCs w:val="16"/>
+        </w:rPr>
+        <w:t>.</w:t>
+      </w:r>
+    </w:p>
+    <w:p>
+      <w:r>
+        <w:t>Button input is debounced. If buttons UP (0) or RIGHT (1) are pressed, the stored value is increased by 1. If buttons DOWN (2) or LEFT (3) are pressed, the stored value is decreased by 1. If CENTRE is pressed (4), the stored value is reset to 22. The 7-segment display displays the currently stored value.</w:t>
+      </w:r>
+    </w:p>
+    <w:p>
+      <w:r>
+        <w:t>The temperature counter operated as expected. The storage was reset when SW0 was flipped, and it reset to 22 when CENTRE was pressed. The counter increased and decreased appropriately when the buttons were pressed. The buttons had to be held for a bit longer than expected to affect change, though this could be due to the reduced polling speed of the buttons with the debouncing module.</w:t>
+      </w:r>
+    </w:p>
     <w:p/>
     <w:p>
-      <w:r>
-        <w:t>Temperature counter worked as expected.</w:t>
-      </w:r>
-    </w:p>
-    <w:p>
-      <w:r>
-        <w:t>Buttons have to be held longer than expected, probably due to polling speed.</w:t>
-      </w:r>
+      <w:pPr>
+        <w:jc w:val="center"/>
+      </w:pPr>
+      <w:r>
+        <w:drawing>
+          <wp:inline distT="0" distB="0" distL="0" distR="0" wp14:anchorId="77DEDFD0" wp14:editId="50523D40">
+            <wp:extent cx="3811772" cy="1731894"/>
+            <wp:effectExtent l="0" t="0" r="0" b="1905"/>
+            <wp:docPr id="1376445573" name="Picture 1"/>
+            <wp:cNvGraphicFramePr>
+              <a:graphicFrameLocks xmlns:a="http://schemas.openxmlformats.org/drawingml/2006/main" noChangeAspect="1"/>
+            </wp:cNvGraphicFramePr>
+            <a:graphic xmlns:a="http://schemas.openxmlformats.org/drawingml/2006/main">
+              <a:graphicData uri="http://schemas.openxmlformats.org/drawingml/2006/picture">
+                <pic:pic xmlns:pic="http://schemas.openxmlformats.org/drawingml/2006/picture">
+                  <pic:nvPicPr>
+                    <pic:cNvPr id="1376445573" name=""/>
+                    <pic:cNvPicPr/>
+                  </pic:nvPicPr>
+                  <pic:blipFill>
+                    <a:blip r:embed="rId20"/>
+                    <a:stretch>
+                      <a:fillRect/>
+                    </a:stretch>
+                  </pic:blipFill>
+                  <pic:spPr>
+                    <a:xfrm>
+                      <a:off x="0" y="0"/>
+                      <a:ext cx="3816260" cy="1733933"/>
+                    </a:xfrm>
+                    <a:prstGeom prst="rect">
+                      <a:avLst/>
+                    </a:prstGeom>
+                  </pic:spPr>
+                </pic:pic>
+              </a:graphicData>
+            </a:graphic>
+          </wp:inline>
+        </w:drawing>
+      </w:r>
+    </w:p>
+    <w:p>
+      <w:pPr>
+        <w:jc w:val="center"/>
+        <w:rPr>
+          <w:i/>
+          <w:iCs/>
+          <w:noProof/>
+          <w:sz w:val="16"/>
+          <w:szCs w:val="16"/>
+        </w:rPr>
+      </w:pPr>
+      <w:r>
+        <w:rPr>
+          <w:i/>
+          <w:iCs/>
+          <w:noProof/>
+          <w:sz w:val="16"/>
+          <w:szCs w:val="16"/>
+        </w:rPr>
+        <w:t xml:space="preserve">Figure </w:t>
+      </w:r>
+      <w:r>
+        <w:rPr>
+          <w:i/>
+          <w:iCs/>
+          <w:noProof/>
+          <w:sz w:val="16"/>
+          <w:szCs w:val="16"/>
+        </w:rPr>
+        <w:t>7</w:t>
+      </w:r>
+      <w:r>
+        <w:rPr>
+          <w:i/>
+          <w:iCs/>
+          <w:noProof/>
+          <w:sz w:val="16"/>
+          <w:szCs w:val="16"/>
+        </w:rPr>
+        <w:t>.</w:t>
+      </w:r>
+      <w:r>
+        <w:rPr>
+          <w:i/>
+          <w:iCs/>
+          <w:noProof/>
+          <w:sz w:val="16"/>
+          <w:szCs w:val="16"/>
+        </w:rPr>
+        <w:t xml:space="preserve"> Utilisation report for part B</w:t>
+      </w:r>
+      <w:r>
+        <w:rPr>
+          <w:i/>
+          <w:iCs/>
+          <w:noProof/>
+          <w:sz w:val="16"/>
+          <w:szCs w:val="16"/>
+        </w:rPr>
+        <w:t>.</w:t>
+      </w:r>
+    </w:p>
+    <w:p>
+      <w:pPr>
+        <w:jc w:val="center"/>
+      </w:pPr>
     </w:p>
     <w:p/>
-    <w:p/>
-    <w:p/>
-    <w:p>
-      <w:r>
-        <w:lastRenderedPageBreak/>
-        <w:t>For LFSR:</w:t>
-      </w:r>
-    </w:p>
-    <w:p>
-      <w:r>
-        <w:t>Linear feedback shift register can produce:</w:t>
-      </w:r>
-    </w:p>
-    <w:p>
-      <w:pPr>
-        <w:pStyle w:val="ListParagraph"/>
-        <w:numPr>
-          <w:ilvl w:val="0"/>
-          <w:numId w:val="1"/>
-        </w:numPr>
-      </w:pPr>
-      <w:r>
-        <w:t>Pseudo-random sequence</w:t>
-      </w:r>
-    </w:p>
-    <w:p>
-      <w:pPr>
-        <w:pStyle w:val="ListParagraph"/>
-        <w:numPr>
-          <w:ilvl w:val="0"/>
-          <w:numId w:val="1"/>
-        </w:numPr>
-      </w:pPr>
-      <w:r>
-        <w:t>Make test patters for testing</w:t>
-      </w:r>
-    </w:p>
-    <w:p>
-      <w:pPr>
-        <w:pStyle w:val="ListParagraph"/>
-        <w:numPr>
-          <w:ilvl w:val="0"/>
-          <w:numId w:val="1"/>
-        </w:numPr>
-      </w:pPr>
-    </w:p>
-    <w:p>
-      <w:r>
+    <w:p>
+      <w:pPr>
+        <w:rPr>
+          <w:b/>
+          <w:bCs/>
+        </w:rPr>
+      </w:pPr>
+    </w:p>
+    <w:p>
+      <w:pPr>
+        <w:rPr>
+          <w:b/>
+          <w:bCs/>
+        </w:rPr>
+      </w:pPr>
+    </w:p>
+    <w:p>
+      <w:pPr>
+        <w:rPr>
+          <w:b/>
+          <w:bCs/>
+        </w:rPr>
+      </w:pPr>
+    </w:p>
+    <w:p>
+      <w:pPr>
+        <w:rPr>
+          <w:b/>
+          <w:bCs/>
+        </w:rPr>
+      </w:pPr>
+      <w:r>
+        <w:rPr>
+          <w:b/>
+          <w:bCs/>
+        </w:rPr>
+        <w:t>LFSR Implementation (Part C):</w:t>
+      </w:r>
+    </w:p>
+    <w:p>
+      <w:pPr>
+        <w:rPr>
+          <w:b/>
+          <w:bCs/>
+        </w:rPr>
+      </w:pPr>
+      <w:r>
+        <w:rPr>
+          <w:noProof/>
+        </w:rPr>
         <w:drawing>
-          <wp:inline distT="0" distB="0" distL="0" distR="0" wp14:anchorId="4155744A" wp14:editId="2FFEC948">
-            <wp:extent cx="5731510" cy="355600"/>
-            <wp:effectExtent l="0" t="0" r="2540" b="6350"/>
+          <wp:inline distT="0" distB="0" distL="0" distR="0" wp14:anchorId="1F8D6DB9" wp14:editId="1837F150">
+            <wp:extent cx="5731510" cy="313055"/>
+            <wp:effectExtent l="0" t="0" r="2540" b="0"/>
             <wp:docPr id="55069297" name="Picture 1"/>
             <wp:cNvGraphicFramePr>
               <a:graphicFrameLocks xmlns:a="http://schemas.openxmlformats.org/drawingml/2006/main" noChangeAspect="1"/>
@@ -265,8 +1492,68 @@
                     <pic:cNvPr id="55069297" name=""/>
                     <pic:cNvPicPr/>
                   </pic:nvPicPr>
+                  <pic:blipFill rotWithShape="1">
+                    <a:blip r:embed="rId21"/>
+                    <a:srcRect t="11960"/>
+                    <a:stretch/>
+                  </pic:blipFill>
+                  <pic:spPr bwMode="auto">
+                    <a:xfrm>
+                      <a:off x="0" y="0"/>
+                      <a:ext cx="5731510" cy="313055"/>
+                    </a:xfrm>
+                    <a:prstGeom prst="rect">
+                      <a:avLst/>
+                    </a:prstGeom>
+                    <a:ln>
+                      <a:noFill/>
+                    </a:ln>
+                    <a:extLst>
+                      <a:ext uri="{53640926-AAD7-44D8-BBD7-CCE9431645EC}">
+                        <a14:shadowObscured xmlns:a14="http://schemas.microsoft.com/office/drawing/2010/main"/>
+                      </a:ext>
+                    </a:extLst>
+                  </pic:spPr>
+                </pic:pic>
+              </a:graphicData>
+            </a:graphic>
+          </wp:inline>
+        </w:drawing>
+      </w:r>
+    </w:p>
+    <w:p>
+      <w:pPr>
+        <w:rPr>
+          <w:noProof/>
+        </w:rPr>
+      </w:pPr>
+      <w:r>
+        <w:rPr>
+          <w:noProof/>
+        </w:rPr>
+        <w:drawing>
+          <wp:inline distT="0" distB="0" distL="0" distR="0" wp14:anchorId="631FEC05" wp14:editId="7D6C5EB4">
+            <wp:extent cx="5731510" cy="1199515"/>
+            <wp:effectExtent l="0" t="0" r="2540" b="635"/>
+            <wp:docPr id="440461398" name="Picture 13" descr="A screenshot of a phone&#10;&#10;AI-generated content may be incorrect."/>
+            <wp:cNvGraphicFramePr>
+              <a:graphicFrameLocks xmlns:a="http://schemas.openxmlformats.org/drawingml/2006/main" noChangeAspect="1"/>
+            </wp:cNvGraphicFramePr>
+            <a:graphic xmlns:a="http://schemas.openxmlformats.org/drawingml/2006/main">
+              <a:graphicData uri="http://schemas.openxmlformats.org/drawingml/2006/picture">
+                <pic:pic xmlns:pic="http://schemas.openxmlformats.org/drawingml/2006/picture">
+                  <pic:nvPicPr>
+                    <pic:cNvPr id="440461398" name="Picture 13" descr="A screenshot of a phone&#10;&#10;AI-generated content may be incorrect."/>
+                    <pic:cNvPicPr/>
+                  </pic:nvPicPr>
                   <pic:blipFill>
-                    <a:blip r:embed="rId9"/>
+                    <a:blip r:embed="rId22">
+                      <a:extLst>
+                        <a:ext uri="{28A0092B-C50C-407E-A947-70E740481C1C}">
+                          <a14:useLocalDpi xmlns:a14="http://schemas.microsoft.com/office/drawing/2010/main" val="0"/>
+                        </a:ext>
+                      </a:extLst>
+                    </a:blip>
                     <a:stretch>
                       <a:fillRect/>
                     </a:stretch>
@@ -274,7 +1561,7 @@
                   <pic:spPr>
                     <a:xfrm>
                       <a:off x="0" y="0"/>
-                      <a:ext cx="5731510" cy="355600"/>
+                      <a:ext cx="5731510" cy="1199515"/>
                     </a:xfrm>
                     <a:prstGeom prst="rect">
                       <a:avLst/>
@@ -287,14 +1574,158 @@
         </w:drawing>
       </w:r>
     </w:p>
-    <w:p/>
-    <w:p>
-      <w:r>
+    <w:p>
+      <w:pPr>
+        <w:jc w:val="center"/>
+        <w:rPr>
+          <w:i/>
+          <w:iCs/>
+          <w:noProof/>
+          <w:sz w:val="16"/>
+          <w:szCs w:val="16"/>
+        </w:rPr>
+      </w:pPr>
+      <w:r>
+        <w:rPr>
+          <w:i/>
+          <w:iCs/>
+          <w:noProof/>
+          <w:sz w:val="16"/>
+          <w:szCs w:val="16"/>
+        </w:rPr>
+        <w:t xml:space="preserve">Figure </w:t>
+      </w:r>
+      <w:r>
+        <w:rPr>
+          <w:i/>
+          <w:iCs/>
+          <w:noProof/>
+          <w:sz w:val="16"/>
+          <w:szCs w:val="16"/>
+        </w:rPr>
+        <w:t>8</w:t>
+      </w:r>
+      <w:r>
+        <w:rPr>
+          <w:i/>
+          <w:iCs/>
+          <w:noProof/>
+          <w:sz w:val="16"/>
+          <w:szCs w:val="16"/>
+        </w:rPr>
+        <w:t>.</w:t>
+      </w:r>
+      <w:r>
+        <w:rPr>
+          <w:i/>
+          <w:iCs/>
+          <w:noProof/>
+          <w:sz w:val="16"/>
+          <w:szCs w:val="16"/>
+        </w:rPr>
+        <w:t xml:space="preserve"> </w:t>
+      </w:r>
+      <w:r>
+        <w:rPr>
+          <w:i/>
+          <w:iCs/>
+          <w:noProof/>
+          <w:sz w:val="16"/>
+          <w:szCs w:val="16"/>
+        </w:rPr>
+        <w:t>Maximal length tap selection</w:t>
+      </w:r>
+      <w:r>
+        <w:rPr>
+          <w:i/>
+          <w:iCs/>
+          <w:noProof/>
+          <w:sz w:val="16"/>
+          <w:szCs w:val="16"/>
+        </w:rPr>
+        <w:t>.</w:t>
+      </w:r>
+    </w:p>
+    <w:p>
+      <w:r>
+        <w:t xml:space="preserve">To design an efficient LFSR, a maximal length design is needed. </w:t>
+      </w:r>
+      <w:r>
+        <w:t xml:space="preserve">For a tap length of 23, LFSR stages 23 and 18 should be </w:t>
+      </w:r>
+      <w:proofErr w:type="spellStart"/>
+      <w:r>
+        <w:t>XNORed</w:t>
+      </w:r>
+      <w:proofErr w:type="spellEnd"/>
+      <w:r>
+        <w:t xml:space="preserve"> for maximal length. This represents bits 22, and 17.</w:t>
+      </w:r>
+      <w:r>
+        <w:t xml:space="preserve"> The choice of these taps ensures all 2</w:t>
+      </w:r>
+      <w:r>
+        <w:rPr>
+          <w:vertAlign w:val="superscript"/>
+        </w:rPr>
+        <w:t>23</w:t>
+      </w:r>
+      <w:r>
+        <w:t>-1 states will be reached. Test vectors were chosen to validate several aspects of the LFSR:</w:t>
+      </w:r>
+    </w:p>
+    <w:p>
+      <w:pPr>
+        <w:pStyle w:val="ListParagraph"/>
+        <w:numPr>
+          <w:ilvl w:val="0"/>
+          <w:numId w:val="2"/>
+        </w:numPr>
+      </w:pPr>
+      <w:r>
+        <w:t>Reset functionality: the LFSR was initialized with a known seed, and also reset mid-cycle to verify functionality (figures 9 and 11).</w:t>
+      </w:r>
+    </w:p>
+    <w:p>
+      <w:pPr>
+        <w:pStyle w:val="ListParagraph"/>
+        <w:numPr>
+          <w:ilvl w:val="0"/>
+          <w:numId w:val="2"/>
+        </w:numPr>
+      </w:pPr>
+      <w:r>
+        <w:t>Shift enable: The shift enable signal was toggled to confirm the shift register hold its state when disabled.</w:t>
+      </w:r>
+    </w:p>
+    <w:p>
+      <w:pPr>
+        <w:pStyle w:val="ListParagraph"/>
+        <w:numPr>
+          <w:ilvl w:val="0"/>
+          <w:numId w:val="2"/>
+        </w:numPr>
+      </w:pPr>
+      <w:r>
+        <w:t>Cycle completion: the simulation was ran to capture a full cycle of the LFSR to confirm it return to its seed (figure 10).</w:t>
+      </w:r>
+    </w:p>
+    <w:p>
+      <w:pPr>
+        <w:jc w:val="center"/>
+        <w:rPr>
+          <w:noProof/>
+        </w:rPr>
+      </w:pPr>
+      <w:r>
+        <w:rPr>
+          <w:noProof/>
+        </w:rPr>
         <w:drawing>
-          <wp:inline distT="0" distB="0" distL="0" distR="0" wp14:anchorId="47667615" wp14:editId="525BBEC2">
-            <wp:extent cx="5731510" cy="1343660"/>
-            <wp:effectExtent l="0" t="0" r="2540" b="8890"/>
-            <wp:docPr id="231787312" name="Picture 1"/>
+          <wp:inline distT="0" distB="0" distL="0" distR="0" wp14:anchorId="51EB677D" wp14:editId="6E52FC57">
+            <wp:extent cx="5187462" cy="3175927"/>
+            <wp:effectExtent l="0" t="0" r="0" b="5715"/>
+            <wp:docPr id="1635029871" name="Picture 1"/>
             <wp:cNvGraphicFramePr>
               <a:graphicFrameLocks xmlns:a="http://schemas.openxmlformats.org/drawingml/2006/main" noChangeAspect="1"/>
             </wp:cNvGraphicFramePr>
@@ -302,11 +1733,11 @@
               <a:graphicData uri="http://schemas.openxmlformats.org/drawingml/2006/picture">
                 <pic:pic xmlns:pic="http://schemas.openxmlformats.org/drawingml/2006/picture">
                   <pic:nvPicPr>
-                    <pic:cNvPr id="231787312" name=""/>
+                    <pic:cNvPr id="1635029871" name=""/>
                     <pic:cNvPicPr/>
                   </pic:nvPicPr>
                   <pic:blipFill>
-                    <a:blip r:embed="rId10"/>
+                    <a:blip r:embed="rId23"/>
                     <a:stretch>
                       <a:fillRect/>
                     </a:stretch>
@@ -314,7 +1745,7 @@
                   <pic:spPr>
                     <a:xfrm>
                       <a:off x="0" y="0"/>
-                      <a:ext cx="5731510" cy="1343660"/>
+                      <a:ext cx="5228424" cy="3201005"/>
                     </a:xfrm>
                     <a:prstGeom prst="rect">
                       <a:avLst/>
@@ -328,12 +1759,98 @@
       </w:r>
     </w:p>
     <w:p>
+      <w:pPr>
+        <w:jc w:val="center"/>
+        <w:rPr>
+          <w:i/>
+          <w:iCs/>
+          <w:noProof/>
+          <w:sz w:val="16"/>
+          <w:szCs w:val="16"/>
+        </w:rPr>
+      </w:pPr>
+      <w:r>
+        <w:rPr>
+          <w:i/>
+          <w:iCs/>
+          <w:noProof/>
+          <w:sz w:val="16"/>
+          <w:szCs w:val="16"/>
+        </w:rPr>
+        <w:t xml:space="preserve">Figure </w:t>
+      </w:r>
+      <w:r>
+        <w:rPr>
+          <w:i/>
+          <w:iCs/>
+          <w:noProof/>
+          <w:sz w:val="16"/>
+          <w:szCs w:val="16"/>
+        </w:rPr>
+        <w:t>9</w:t>
+      </w:r>
+      <w:r>
+        <w:rPr>
+          <w:i/>
+          <w:iCs/>
+          <w:noProof/>
+          <w:sz w:val="16"/>
+          <w:szCs w:val="16"/>
+        </w:rPr>
+        <w:t>.</w:t>
+      </w:r>
+      <w:r>
+        <w:rPr>
+          <w:i/>
+          <w:iCs/>
+          <w:noProof/>
+          <w:sz w:val="16"/>
+          <w:szCs w:val="16"/>
+        </w:rPr>
+        <w:t xml:space="preserve"> </w:t>
+      </w:r>
+      <w:r>
+        <w:rPr>
+          <w:i/>
+          <w:iCs/>
+          <w:noProof/>
+          <w:sz w:val="16"/>
+          <w:szCs w:val="16"/>
+        </w:rPr>
+        <w:t>LFSR testbench showing reset, shift enable functionality</w:t>
+      </w:r>
+      <w:r>
+        <w:rPr>
+          <w:i/>
+          <w:iCs/>
+          <w:noProof/>
+          <w:sz w:val="16"/>
+          <w:szCs w:val="16"/>
+        </w:rPr>
+        <w:t>.</w:t>
+      </w:r>
+    </w:p>
+    <w:p>
+      <w:r>
+        <w:t xml:space="preserve">In figure 9, one can see the shifting properties of </w:t>
+      </w:r>
+      <w:proofErr w:type="spellStart"/>
+      <w:r>
+        <w:t>Q_out</w:t>
+      </w:r>
+      <w:proofErr w:type="spellEnd"/>
+      <w:r>
+        <w:t xml:space="preserve"> as the bits ripple along over time. The correct operation or reset is verified, by using it to set the seed at the beginning and mid-cycle. The correct operation of shift enable can be seen as the bit shifting halts when shift enable is low.</w:t>
+      </w:r>
+    </w:p>
+    <w:p/>
+    <w:p>
       <w:r>
         <w:drawing>
-          <wp:inline distT="0" distB="0" distL="0" distR="0" wp14:anchorId="1E66876C" wp14:editId="0D71F49E">
-            <wp:extent cx="5731510" cy="3194685"/>
-            <wp:effectExtent l="0" t="0" r="2540" b="5715"/>
-            <wp:docPr id="868512023" name="Picture 1"/>
+          <wp:inline distT="0" distB="0" distL="0" distR="0" wp14:anchorId="03BD6374" wp14:editId="435283C5">
+            <wp:extent cx="5731510" cy="1201479"/>
+            <wp:effectExtent l="0" t="0" r="2540" b="0"/>
+            <wp:docPr id="1271732590" name="Picture 1"/>
             <wp:cNvGraphicFramePr>
               <a:graphicFrameLocks xmlns:a="http://schemas.openxmlformats.org/drawingml/2006/main" noChangeAspect="1"/>
             </wp:cNvGraphicFramePr>
@@ -341,11 +1858,149 @@
               <a:graphicData uri="http://schemas.openxmlformats.org/drawingml/2006/picture">
                 <pic:pic xmlns:pic="http://schemas.openxmlformats.org/drawingml/2006/picture">
                   <pic:nvPicPr>
-                    <pic:cNvPr id="868512023" name=""/>
+                    <pic:cNvPr id="1271732590" name=""/>
+                    <pic:cNvPicPr/>
+                  </pic:nvPicPr>
+                  <pic:blipFill rotWithShape="1">
+                    <a:blip r:embed="rId24"/>
+                    <a:srcRect b="15645"/>
+                    <a:stretch/>
+                  </pic:blipFill>
+                  <pic:spPr bwMode="auto">
+                    <a:xfrm>
+                      <a:off x="0" y="0"/>
+                      <a:ext cx="5731510" cy="1201479"/>
+                    </a:xfrm>
+                    <a:prstGeom prst="rect">
+                      <a:avLst/>
+                    </a:prstGeom>
+                    <a:ln>
+                      <a:noFill/>
+                    </a:ln>
+                    <a:extLst>
+                      <a:ext uri="{53640926-AAD7-44D8-BBD7-CCE9431645EC}">
+                        <a14:shadowObscured xmlns:a14="http://schemas.microsoft.com/office/drawing/2010/main"/>
+                      </a:ext>
+                    </a:extLst>
+                  </pic:spPr>
+                </pic:pic>
+              </a:graphicData>
+            </a:graphic>
+          </wp:inline>
+        </w:drawing>
+      </w:r>
+    </w:p>
+    <w:p>
+      <w:pPr>
+        <w:jc w:val="center"/>
+        <w:rPr>
+          <w:i/>
+          <w:iCs/>
+          <w:noProof/>
+          <w:sz w:val="16"/>
+          <w:szCs w:val="16"/>
+        </w:rPr>
+      </w:pPr>
+      <w:r>
+        <w:rPr>
+          <w:i/>
+          <w:iCs/>
+          <w:noProof/>
+          <w:sz w:val="16"/>
+          <w:szCs w:val="16"/>
+        </w:rPr>
+        <w:t xml:space="preserve">Figure </w:t>
+      </w:r>
+      <w:r>
+        <w:rPr>
+          <w:i/>
+          <w:iCs/>
+          <w:noProof/>
+          <w:sz w:val="16"/>
+          <w:szCs w:val="16"/>
+        </w:rPr>
+        <w:t>10</w:t>
+      </w:r>
+      <w:r>
+        <w:rPr>
+          <w:i/>
+          <w:iCs/>
+          <w:noProof/>
+          <w:sz w:val="16"/>
+          <w:szCs w:val="16"/>
+        </w:rPr>
+        <w:t>.</w:t>
+      </w:r>
+      <w:r>
+        <w:rPr>
+          <w:i/>
+          <w:iCs/>
+          <w:noProof/>
+          <w:sz w:val="16"/>
+          <w:szCs w:val="16"/>
+        </w:rPr>
+        <w:t xml:space="preserve"> </w:t>
+      </w:r>
+      <w:r>
+        <w:rPr>
+          <w:i/>
+          <w:iCs/>
+          <w:noProof/>
+          <w:sz w:val="16"/>
+          <w:szCs w:val="16"/>
+        </w:rPr>
+        <w:t>Time to cycle back to seed</w:t>
+      </w:r>
+      <w:r>
+        <w:rPr>
+          <w:i/>
+          <w:iCs/>
+          <w:noProof/>
+          <w:sz w:val="16"/>
+          <w:szCs w:val="16"/>
+        </w:rPr>
+        <w:t>.</w:t>
+      </w:r>
+    </w:p>
+    <w:p>
+      <w:r>
+        <w:t>The cycles needed to get back to the seed is 2</w:t>
+      </w:r>
+      <w:r>
+        <w:rPr>
+          <w:vertAlign w:val="superscript"/>
+        </w:rPr>
+        <w:t>23</w:t>
+      </w:r>
+      <w:r>
+        <w:t>-1 = 8,388,607. At a clock speed of 100Mhz, this represents 83,886,070ns, or 83.88607ms. This is verified in figure 10</w:t>
+      </w:r>
+      <w:r>
+        <w:t>.</w:t>
+      </w:r>
+    </w:p>
+    <w:p>
+      <w:pPr>
+        <w:jc w:val="center"/>
+      </w:pPr>
+      <w:r>
+        <w:drawing>
+          <wp:inline distT="0" distB="0" distL="0" distR="0" wp14:anchorId="6B7716C5" wp14:editId="11C9701D">
+            <wp:extent cx="4556051" cy="2754023"/>
+            <wp:effectExtent l="0" t="0" r="0" b="8255"/>
+            <wp:docPr id="1589125944" name="Picture 1"/>
+            <wp:cNvGraphicFramePr>
+              <a:graphicFrameLocks xmlns:a="http://schemas.openxmlformats.org/drawingml/2006/main" noChangeAspect="1"/>
+            </wp:cNvGraphicFramePr>
+            <a:graphic xmlns:a="http://schemas.openxmlformats.org/drawingml/2006/main">
+              <a:graphicData uri="http://schemas.openxmlformats.org/drawingml/2006/picture">
+                <pic:pic xmlns:pic="http://schemas.openxmlformats.org/drawingml/2006/picture">
+                  <pic:nvPicPr>
+                    <pic:cNvPr id="1589125944" name=""/>
                     <pic:cNvPicPr/>
                   </pic:nvPicPr>
                   <pic:blipFill>
-                    <a:blip r:embed="rId11"/>
+                    <a:blip r:embed="rId25"/>
                     <a:stretch>
                       <a:fillRect/>
                     </a:stretch>
@@ -353,7 +2008,7 @@
                   <pic:spPr>
                     <a:xfrm>
                       <a:off x="0" y="0"/>
-                      <a:ext cx="5731510" cy="3194685"/>
+                      <a:ext cx="4558916" cy="2755755"/>
                     </a:xfrm>
                     <a:prstGeom prst="rect">
                       <a:avLst/>
@@ -367,12 +2022,187 @@
       </w:r>
     </w:p>
     <w:p>
+      <w:pPr>
+        <w:jc w:val="center"/>
+        <w:rPr>
+          <w:i/>
+          <w:iCs/>
+          <w:noProof/>
+          <w:sz w:val="16"/>
+          <w:szCs w:val="16"/>
+        </w:rPr>
+      </w:pPr>
+      <w:r>
+        <w:rPr>
+          <w:i/>
+          <w:iCs/>
+          <w:noProof/>
+          <w:sz w:val="16"/>
+          <w:szCs w:val="16"/>
+        </w:rPr>
+        <w:t xml:space="preserve">Figure </w:t>
+      </w:r>
+      <w:r>
+        <w:rPr>
+          <w:i/>
+          <w:iCs/>
+          <w:noProof/>
+          <w:sz w:val="16"/>
+          <w:szCs w:val="16"/>
+        </w:rPr>
+        <w:t>1</w:t>
+      </w:r>
+      <w:r>
+        <w:rPr>
+          <w:i/>
+          <w:iCs/>
+          <w:noProof/>
+          <w:sz w:val="16"/>
+          <w:szCs w:val="16"/>
+        </w:rPr>
+        <w:t>1</w:t>
+      </w:r>
+      <w:r>
+        <w:rPr>
+          <w:i/>
+          <w:iCs/>
+          <w:noProof/>
+          <w:sz w:val="16"/>
+          <w:szCs w:val="16"/>
+        </w:rPr>
+        <w:t>.</w:t>
+      </w:r>
+      <w:r>
+        <w:rPr>
+          <w:i/>
+          <w:iCs/>
+          <w:noProof/>
+          <w:sz w:val="16"/>
+          <w:szCs w:val="16"/>
+        </w:rPr>
+        <w:t xml:space="preserve"> </w:t>
+      </w:r>
+      <w:r>
+        <w:rPr>
+          <w:i/>
+          <w:iCs/>
+          <w:noProof/>
+          <w:sz w:val="16"/>
+          <w:szCs w:val="16"/>
+        </w:rPr>
+        <w:t>Seed of all 1s locks LFSR</w:t>
+      </w:r>
+      <w:r>
+        <w:rPr>
+          <w:i/>
+          <w:iCs/>
+          <w:noProof/>
+          <w:sz w:val="16"/>
+          <w:szCs w:val="16"/>
+        </w:rPr>
+        <w:t>.</w:t>
+      </w:r>
+    </w:p>
+    <w:p>
+      <w:r>
+        <w:t>Forbidden seed values are seeds that would eventually result in all 1s (in the case of XNOR) in the storage register, this would mean that the LFSR would lock up and stop producing new inputs. Because this LFSR has a maximal polynomial, the only value that would result in this case is a seed of all 1s.</w:t>
+      </w:r>
+    </w:p>
+    <w:p>
+      <w:pPr>
+        <w:rPr>
+          <w:b/>
+          <w:bCs/>
+        </w:rPr>
+      </w:pPr>
+    </w:p>
+    <w:p>
+      <w:pPr>
+        <w:rPr>
+          <w:b/>
+          <w:bCs/>
+        </w:rPr>
+      </w:pPr>
+    </w:p>
+    <w:p>
+      <w:pPr>
+        <w:rPr>
+          <w:b/>
+          <w:bCs/>
+        </w:rPr>
+      </w:pPr>
+    </w:p>
+    <w:p>
+      <w:pPr>
+        <w:rPr>
+          <w:b/>
+          <w:bCs/>
+        </w:rPr>
+      </w:pPr>
+    </w:p>
+    <w:p>
+      <w:pPr>
+        <w:rPr>
+          <w:b/>
+          <w:bCs/>
+        </w:rPr>
+      </w:pPr>
+    </w:p>
+    <w:p>
+      <w:pPr>
+        <w:rPr>
+          <w:b/>
+          <w:bCs/>
+        </w:rPr>
+      </w:pPr>
+    </w:p>
+    <w:p>
+      <w:pPr>
+        <w:rPr>
+          <w:b/>
+          <w:bCs/>
+        </w:rPr>
+      </w:pPr>
+    </w:p>
+    <w:p>
+      <w:pPr>
+        <w:rPr>
+          <w:b/>
+          <w:bCs/>
+        </w:rPr>
+      </w:pPr>
+    </w:p>
+    <w:p>
+      <w:pPr>
+        <w:rPr>
+          <w:b/>
+          <w:bCs/>
+        </w:rPr>
+      </w:pPr>
+    </w:p>
+    <w:p>
+      <w:pPr>
+        <w:rPr>
+          <w:b/>
+          <w:bCs/>
+        </w:rPr>
+      </w:pPr>
+      <w:r>
+        <w:rPr>
+          <w:b/>
+          <w:bCs/>
+        </w:rPr>
+        <w:lastRenderedPageBreak/>
+        <w:t>Counting:</w:t>
+      </w:r>
+    </w:p>
+    <w:p>
       <w:r>
         <w:drawing>
-          <wp:inline distT="0" distB="0" distL="0" distR="0" wp14:anchorId="72ADE88B" wp14:editId="3C504DFE">
-            <wp:extent cx="5731510" cy="1303020"/>
+          <wp:inline distT="0" distB="0" distL="0" distR="0" wp14:anchorId="6C676DF2" wp14:editId="0D3D6A0F">
+            <wp:extent cx="5731510" cy="2751455"/>
             <wp:effectExtent l="0" t="0" r="2540" b="0"/>
-            <wp:docPr id="704576697" name="Picture 1"/>
+            <wp:docPr id="530356544" name="Picture 1"/>
             <wp:cNvGraphicFramePr>
               <a:graphicFrameLocks xmlns:a="http://schemas.openxmlformats.org/drawingml/2006/main" noChangeAspect="1"/>
             </wp:cNvGraphicFramePr>
@@ -380,11 +2210,11 @@
               <a:graphicData uri="http://schemas.openxmlformats.org/drawingml/2006/picture">
                 <pic:pic xmlns:pic="http://schemas.openxmlformats.org/drawingml/2006/picture">
                   <pic:nvPicPr>
-                    <pic:cNvPr id="704576697" name=""/>
+                    <pic:cNvPr id="530356544" name=""/>
                     <pic:cNvPicPr/>
                   </pic:nvPicPr>
                   <pic:blipFill>
-                    <a:blip r:embed="rId12"/>
+                    <a:blip r:embed="rId26"/>
                     <a:stretch>
                       <a:fillRect/>
                     </a:stretch>
@@ -392,7 +2222,7 @@
                   <pic:spPr>
                     <a:xfrm>
                       <a:off x="0" y="0"/>
-                      <a:ext cx="5731510" cy="1303020"/>
+                      <a:ext cx="5731510" cy="2751455"/>
                     </a:xfrm>
                     <a:prstGeom prst="rect">
                       <a:avLst/>
@@ -406,13 +2236,98 @@
       </w:r>
     </w:p>
     <w:p>
-      <w:r>
-        <w:lastRenderedPageBreak/>
+      <w:pPr>
+        <w:jc w:val="center"/>
+        <w:rPr>
+          <w:i/>
+          <w:iCs/>
+          <w:noProof/>
+          <w:sz w:val="16"/>
+          <w:szCs w:val="16"/>
+        </w:rPr>
+      </w:pPr>
+      <w:r>
+        <w:rPr>
+          <w:i/>
+          <w:iCs/>
+          <w:noProof/>
+          <w:sz w:val="16"/>
+          <w:szCs w:val="16"/>
+        </w:rPr>
+        <w:t xml:space="preserve">Figure </w:t>
+      </w:r>
+      <w:r>
+        <w:rPr>
+          <w:i/>
+          <w:iCs/>
+          <w:noProof/>
+          <w:sz w:val="16"/>
+          <w:szCs w:val="16"/>
+        </w:rPr>
+        <w:t>1</w:t>
+      </w:r>
+      <w:r>
+        <w:rPr>
+          <w:i/>
+          <w:iCs/>
+          <w:noProof/>
+          <w:sz w:val="16"/>
+          <w:szCs w:val="16"/>
+        </w:rPr>
+        <w:t>2</w:t>
+      </w:r>
+      <w:r>
+        <w:rPr>
+          <w:i/>
+          <w:iCs/>
+          <w:noProof/>
+          <w:sz w:val="16"/>
+          <w:szCs w:val="16"/>
+        </w:rPr>
+        <w:t>.</w:t>
+      </w:r>
+      <w:r>
+        <w:rPr>
+          <w:i/>
+          <w:iCs/>
+          <w:noProof/>
+          <w:sz w:val="16"/>
+          <w:szCs w:val="16"/>
+        </w:rPr>
+        <w:t xml:space="preserve"> </w:t>
+      </w:r>
+      <w:r>
+        <w:rPr>
+          <w:i/>
+          <w:iCs/>
+          <w:noProof/>
+          <w:sz w:val="16"/>
+          <w:szCs w:val="16"/>
+        </w:rPr>
+        <w:t>Schematic of counter module.</w:t>
+      </w:r>
+    </w:p>
+    <w:p>
+      <w:r>
+        <w:t>The counting module needed registers that were large enough to count the total number of 1s and 0s, and hence were set to 24 bits. Additional logic was needed to decide when to increment the counters. They needed to be reset when max tick was reached</w:t>
+      </w:r>
+      <w:r>
+        <w:t xml:space="preserve">, as well as when reset was enabled. The counters should also not increment when shift enable was low to stop them from counting the same input bit multiple times. </w:t>
+      </w:r>
+      <w:r>
+        <w:t>The counter implementation was validated by confirming that for the maximal-length sequence, the number of 1s was one more than the number of 0s (figures 13 – 15).</w:t>
+      </w:r>
+      <w:r>
+        <w:t xml:space="preserve"> Figure 12 illustrates the implemented design.</w:t>
+      </w:r>
+    </w:p>
+    <w:p>
+      <w:r>
         <w:drawing>
-          <wp:inline distT="0" distB="0" distL="0" distR="0" wp14:anchorId="6ECF2AD6" wp14:editId="533C6476">
-            <wp:extent cx="5731510" cy="1363980"/>
-            <wp:effectExtent l="0" t="0" r="2540" b="7620"/>
-            <wp:docPr id="1011208790" name="Picture 1"/>
+          <wp:inline distT="0" distB="0" distL="0" distR="0" wp14:anchorId="2842C86C" wp14:editId="42DE0A98">
+            <wp:extent cx="5731510" cy="3046095"/>
+            <wp:effectExtent l="0" t="0" r="2540" b="1905"/>
+            <wp:docPr id="1928786754" name="Picture 1"/>
             <wp:cNvGraphicFramePr>
               <a:graphicFrameLocks xmlns:a="http://schemas.openxmlformats.org/drawingml/2006/main" noChangeAspect="1"/>
             </wp:cNvGraphicFramePr>
@@ -420,11 +2335,11 @@
               <a:graphicData uri="http://schemas.openxmlformats.org/drawingml/2006/picture">
                 <pic:pic xmlns:pic="http://schemas.openxmlformats.org/drawingml/2006/picture">
                   <pic:nvPicPr>
-                    <pic:cNvPr id="1011208790" name=""/>
+                    <pic:cNvPr id="1928786754" name=""/>
                     <pic:cNvPicPr/>
                   </pic:nvPicPr>
                   <pic:blipFill>
-                    <a:blip r:embed="rId13"/>
+                    <a:blip r:embed="rId27"/>
                     <a:stretch>
                       <a:fillRect/>
                     </a:stretch>
@@ -432,7 +2347,7 @@
                   <pic:spPr>
                     <a:xfrm>
                       <a:off x="0" y="0"/>
-                      <a:ext cx="5731510" cy="1363980"/>
+                      <a:ext cx="5731510" cy="3046095"/>
                     </a:xfrm>
                     <a:prstGeom prst="rect">
                       <a:avLst/>
@@ -446,8 +2361,969 @@
       </w:r>
     </w:p>
     <w:p>
-      <w:r>
-        <w:t>Forbidden value would be all 0s.</w:t>
+      <w:pPr>
+        <w:jc w:val="center"/>
+        <w:rPr>
+          <w:i/>
+          <w:iCs/>
+          <w:noProof/>
+          <w:sz w:val="16"/>
+          <w:szCs w:val="16"/>
+        </w:rPr>
+      </w:pPr>
+      <w:r>
+        <w:rPr>
+          <w:i/>
+          <w:iCs/>
+          <w:noProof/>
+          <w:sz w:val="16"/>
+          <w:szCs w:val="16"/>
+        </w:rPr>
+        <w:t xml:space="preserve">Figure </w:t>
+      </w:r>
+      <w:r>
+        <w:rPr>
+          <w:i/>
+          <w:iCs/>
+          <w:noProof/>
+          <w:sz w:val="16"/>
+          <w:szCs w:val="16"/>
+        </w:rPr>
+        <w:t>1</w:t>
+      </w:r>
+      <w:r>
+        <w:rPr>
+          <w:i/>
+          <w:iCs/>
+          <w:noProof/>
+          <w:sz w:val="16"/>
+          <w:szCs w:val="16"/>
+        </w:rPr>
+        <w:t>3</w:t>
+      </w:r>
+      <w:r>
+        <w:rPr>
+          <w:i/>
+          <w:iCs/>
+          <w:noProof/>
+          <w:sz w:val="16"/>
+          <w:szCs w:val="16"/>
+        </w:rPr>
+        <w:t>.</w:t>
+      </w:r>
+      <w:r>
+        <w:rPr>
+          <w:i/>
+          <w:iCs/>
+          <w:noProof/>
+          <w:sz w:val="16"/>
+          <w:szCs w:val="16"/>
+        </w:rPr>
+        <w:t xml:space="preserve"> </w:t>
+      </w:r>
+      <w:r>
+        <w:rPr>
+          <w:i/>
+          <w:iCs/>
+          <w:noProof/>
+          <w:sz w:val="16"/>
+          <w:szCs w:val="16"/>
+        </w:rPr>
+        <w:t>Counter counting the occurance of 1s and 0s</w:t>
+      </w:r>
+      <w:r>
+        <w:rPr>
+          <w:i/>
+          <w:iCs/>
+          <w:noProof/>
+          <w:sz w:val="16"/>
+          <w:szCs w:val="16"/>
+        </w:rPr>
+        <w:t>.</w:t>
+      </w:r>
+    </w:p>
+    <w:p>
+      <w:r>
+        <w:t>In figure 1</w:t>
+      </w:r>
+      <w:r>
+        <w:t>3</w:t>
+      </w:r>
+      <w:r>
+        <w:t>, the counter counting 1s and 0s is demonstrated.</w:t>
+      </w:r>
+    </w:p>
+    <w:p>
+      <w:r>
+        <w:lastRenderedPageBreak/>
+        <w:drawing>
+          <wp:inline distT="0" distB="0" distL="0" distR="0" wp14:anchorId="5185EFE6" wp14:editId="45C10D7B">
+            <wp:extent cx="5731510" cy="1388110"/>
+            <wp:effectExtent l="0" t="0" r="2540" b="2540"/>
+            <wp:docPr id="1782961693" name="Picture 1"/>
+            <wp:cNvGraphicFramePr>
+              <a:graphicFrameLocks xmlns:a="http://schemas.openxmlformats.org/drawingml/2006/main" noChangeAspect="1"/>
+            </wp:cNvGraphicFramePr>
+            <a:graphic xmlns:a="http://schemas.openxmlformats.org/drawingml/2006/main">
+              <a:graphicData uri="http://schemas.openxmlformats.org/drawingml/2006/picture">
+                <pic:pic xmlns:pic="http://schemas.openxmlformats.org/drawingml/2006/picture">
+                  <pic:nvPicPr>
+                    <pic:cNvPr id="1782961693" name=""/>
+                    <pic:cNvPicPr/>
+                  </pic:nvPicPr>
+                  <pic:blipFill>
+                    <a:blip r:embed="rId28"/>
+                    <a:stretch>
+                      <a:fillRect/>
+                    </a:stretch>
+                  </pic:blipFill>
+                  <pic:spPr>
+                    <a:xfrm>
+                      <a:off x="0" y="0"/>
+                      <a:ext cx="5731510" cy="1388110"/>
+                    </a:xfrm>
+                    <a:prstGeom prst="rect">
+                      <a:avLst/>
+                    </a:prstGeom>
+                  </pic:spPr>
+                </pic:pic>
+              </a:graphicData>
+            </a:graphic>
+          </wp:inline>
+        </w:drawing>
+      </w:r>
+    </w:p>
+    <w:p>
+      <w:pPr>
+        <w:jc w:val="center"/>
+        <w:rPr>
+          <w:i/>
+          <w:iCs/>
+          <w:noProof/>
+          <w:sz w:val="16"/>
+          <w:szCs w:val="16"/>
+        </w:rPr>
+      </w:pPr>
+      <w:r>
+        <w:rPr>
+          <w:i/>
+          <w:iCs/>
+          <w:noProof/>
+          <w:sz w:val="16"/>
+          <w:szCs w:val="16"/>
+        </w:rPr>
+        <w:t xml:space="preserve">Figure </w:t>
+      </w:r>
+      <w:r>
+        <w:rPr>
+          <w:i/>
+          <w:iCs/>
+          <w:noProof/>
+          <w:sz w:val="16"/>
+          <w:szCs w:val="16"/>
+        </w:rPr>
+        <w:t>1</w:t>
+      </w:r>
+      <w:r>
+        <w:rPr>
+          <w:i/>
+          <w:iCs/>
+          <w:noProof/>
+          <w:sz w:val="16"/>
+          <w:szCs w:val="16"/>
+        </w:rPr>
+        <w:t>4</w:t>
+      </w:r>
+      <w:r>
+        <w:rPr>
+          <w:i/>
+          <w:iCs/>
+          <w:noProof/>
+          <w:sz w:val="16"/>
+          <w:szCs w:val="16"/>
+        </w:rPr>
+        <w:t>.</w:t>
+      </w:r>
+      <w:r>
+        <w:rPr>
+          <w:i/>
+          <w:iCs/>
+          <w:noProof/>
+          <w:sz w:val="16"/>
+          <w:szCs w:val="16"/>
+        </w:rPr>
+        <w:t xml:space="preserve"> </w:t>
+      </w:r>
+      <w:r>
+        <w:rPr>
+          <w:i/>
+          <w:iCs/>
+          <w:noProof/>
+          <w:sz w:val="16"/>
+          <w:szCs w:val="16"/>
+        </w:rPr>
+        <w:t>Counting restarting after reset</w:t>
+      </w:r>
+      <w:r>
+        <w:rPr>
+          <w:i/>
+          <w:iCs/>
+          <w:noProof/>
+          <w:sz w:val="16"/>
+          <w:szCs w:val="16"/>
+        </w:rPr>
+        <w:t>.</w:t>
+      </w:r>
+    </w:p>
+    <w:p>
+      <w:r>
+        <w:t>In figure 1</w:t>
+      </w:r>
+      <w:r>
+        <w:t>4</w:t>
+      </w:r>
+      <w:r>
+        <w:t>, the counters restarting after a reset is demonstrated. It can also be seen that the counters do not count when shift enable is low.</w:t>
+      </w:r>
+    </w:p>
+    <w:p>
+      <w:r>
+        <w:drawing>
+          <wp:inline distT="0" distB="0" distL="0" distR="0" wp14:anchorId="524A1DA5" wp14:editId="30D68409">
+            <wp:extent cx="5731510" cy="1008380"/>
+            <wp:effectExtent l="0" t="0" r="2540" b="1270"/>
+            <wp:docPr id="2136092645" name="Picture 1"/>
+            <wp:cNvGraphicFramePr>
+              <a:graphicFrameLocks xmlns:a="http://schemas.openxmlformats.org/drawingml/2006/main" noChangeAspect="1"/>
+            </wp:cNvGraphicFramePr>
+            <a:graphic xmlns:a="http://schemas.openxmlformats.org/drawingml/2006/main">
+              <a:graphicData uri="http://schemas.openxmlformats.org/drawingml/2006/picture">
+                <pic:pic xmlns:pic="http://schemas.openxmlformats.org/drawingml/2006/picture">
+                  <pic:nvPicPr>
+                    <pic:cNvPr id="2136092645" name=""/>
+                    <pic:cNvPicPr/>
+                  </pic:nvPicPr>
+                  <pic:blipFill>
+                    <a:blip r:embed="rId29"/>
+                    <a:stretch>
+                      <a:fillRect/>
+                    </a:stretch>
+                  </pic:blipFill>
+                  <pic:spPr>
+                    <a:xfrm>
+                      <a:off x="0" y="0"/>
+                      <a:ext cx="5731510" cy="1008380"/>
+                    </a:xfrm>
+                    <a:prstGeom prst="rect">
+                      <a:avLst/>
+                    </a:prstGeom>
+                  </pic:spPr>
+                </pic:pic>
+              </a:graphicData>
+            </a:graphic>
+          </wp:inline>
+        </w:drawing>
+      </w:r>
+    </w:p>
+    <w:p>
+      <w:pPr>
+        <w:jc w:val="center"/>
+        <w:rPr>
+          <w:i/>
+          <w:iCs/>
+          <w:noProof/>
+          <w:sz w:val="16"/>
+          <w:szCs w:val="16"/>
+        </w:rPr>
+      </w:pPr>
+      <w:r>
+        <w:rPr>
+          <w:i/>
+          <w:iCs/>
+          <w:noProof/>
+          <w:sz w:val="16"/>
+          <w:szCs w:val="16"/>
+        </w:rPr>
+        <w:t xml:space="preserve">Figure </w:t>
+      </w:r>
+      <w:r>
+        <w:rPr>
+          <w:i/>
+          <w:iCs/>
+          <w:noProof/>
+          <w:sz w:val="16"/>
+          <w:szCs w:val="16"/>
+        </w:rPr>
+        <w:t>1</w:t>
+      </w:r>
+      <w:r>
+        <w:rPr>
+          <w:i/>
+          <w:iCs/>
+          <w:noProof/>
+          <w:sz w:val="16"/>
+          <w:szCs w:val="16"/>
+        </w:rPr>
+        <w:t>5</w:t>
+      </w:r>
+      <w:r>
+        <w:rPr>
+          <w:i/>
+          <w:iCs/>
+          <w:noProof/>
+          <w:sz w:val="16"/>
+          <w:szCs w:val="16"/>
+        </w:rPr>
+        <w:t>.</w:t>
+      </w:r>
+      <w:r>
+        <w:rPr>
+          <w:i/>
+          <w:iCs/>
+          <w:noProof/>
+          <w:sz w:val="16"/>
+          <w:szCs w:val="16"/>
+        </w:rPr>
+        <w:t xml:space="preserve"> Counting restarting after </w:t>
+      </w:r>
+      <w:r>
+        <w:rPr>
+          <w:i/>
+          <w:iCs/>
+          <w:noProof/>
+          <w:sz w:val="16"/>
+          <w:szCs w:val="16"/>
+        </w:rPr>
+        <w:t>max tick is reached</w:t>
+      </w:r>
+      <w:r>
+        <w:rPr>
+          <w:i/>
+          <w:iCs/>
+          <w:noProof/>
+          <w:sz w:val="16"/>
+          <w:szCs w:val="16"/>
+        </w:rPr>
+        <w:t>.</w:t>
+      </w:r>
+    </w:p>
+    <w:p>
+      <w:r>
+        <w:t>In figure 15 the counters restarting after reaching the max tick is demonstrated. The incidence of 0s is 1 more than 1s, which is the expected behaviour. The sum of their counts is 8,388,607, which is equivalent to the number of cycles to reach the seed, as expected.</w:t>
+      </w:r>
+    </w:p>
+    <w:p/>
+    <w:p>
+      <w:pPr>
+        <w:rPr>
+          <w:b/>
+          <w:bCs/>
+        </w:rPr>
+      </w:pPr>
+      <w:r>
+        <w:rPr>
+          <w:b/>
+          <w:bCs/>
+        </w:rPr>
+        <w:t>Target LFSR to Basys3 (</w:t>
+      </w:r>
+      <w:r>
+        <w:rPr>
+          <w:b/>
+          <w:bCs/>
+        </w:rPr>
+        <w:t>Part D</w:t>
+      </w:r>
+      <w:r>
+        <w:rPr>
+          <w:b/>
+          <w:bCs/>
+        </w:rPr>
+        <w:t>)</w:t>
+      </w:r>
+      <w:r>
+        <w:rPr>
+          <w:b/>
+          <w:bCs/>
+        </w:rPr>
+        <w:t>:</w:t>
+      </w:r>
+      <w:r>
+        <w:br/>
+      </w:r>
+      <w:r>
+        <w:drawing>
+          <wp:inline distT="0" distB="0" distL="0" distR="0" wp14:anchorId="01A358D2" wp14:editId="6AB5D60D">
+            <wp:extent cx="5731510" cy="1299845"/>
+            <wp:effectExtent l="0" t="0" r="2540" b="0"/>
+            <wp:docPr id="415490744" name="Picture 1"/>
+            <wp:cNvGraphicFramePr>
+              <a:graphicFrameLocks xmlns:a="http://schemas.openxmlformats.org/drawingml/2006/main" noChangeAspect="1"/>
+            </wp:cNvGraphicFramePr>
+            <a:graphic xmlns:a="http://schemas.openxmlformats.org/drawingml/2006/main">
+              <a:graphicData uri="http://schemas.openxmlformats.org/drawingml/2006/picture">
+                <pic:pic xmlns:pic="http://schemas.openxmlformats.org/drawingml/2006/picture">
+                  <pic:nvPicPr>
+                    <pic:cNvPr id="415490744" name=""/>
+                    <pic:cNvPicPr/>
+                  </pic:nvPicPr>
+                  <pic:blipFill>
+                    <a:blip r:embed="rId30"/>
+                    <a:stretch>
+                      <a:fillRect/>
+                    </a:stretch>
+                  </pic:blipFill>
+                  <pic:spPr>
+                    <a:xfrm>
+                      <a:off x="0" y="0"/>
+                      <a:ext cx="5731510" cy="1299845"/>
+                    </a:xfrm>
+                    <a:prstGeom prst="rect">
+                      <a:avLst/>
+                    </a:prstGeom>
+                  </pic:spPr>
+                </pic:pic>
+              </a:graphicData>
+            </a:graphic>
+          </wp:inline>
+        </w:drawing>
+      </w:r>
+    </w:p>
+    <w:p>
+      <w:pPr>
+        <w:jc w:val="center"/>
+        <w:rPr>
+          <w:i/>
+          <w:iCs/>
+          <w:noProof/>
+          <w:sz w:val="16"/>
+          <w:szCs w:val="16"/>
+        </w:rPr>
+      </w:pPr>
+      <w:r>
+        <w:rPr>
+          <w:i/>
+          <w:iCs/>
+          <w:noProof/>
+          <w:sz w:val="16"/>
+          <w:szCs w:val="16"/>
+        </w:rPr>
+        <w:t xml:space="preserve">Figure </w:t>
+      </w:r>
+      <w:r>
+        <w:rPr>
+          <w:i/>
+          <w:iCs/>
+          <w:noProof/>
+          <w:sz w:val="16"/>
+          <w:szCs w:val="16"/>
+        </w:rPr>
+        <w:t>1</w:t>
+      </w:r>
+      <w:r>
+        <w:rPr>
+          <w:i/>
+          <w:iCs/>
+          <w:noProof/>
+          <w:sz w:val="16"/>
+          <w:szCs w:val="16"/>
+        </w:rPr>
+        <w:t>6</w:t>
+      </w:r>
+      <w:r>
+        <w:rPr>
+          <w:i/>
+          <w:iCs/>
+          <w:noProof/>
+          <w:sz w:val="16"/>
+          <w:szCs w:val="16"/>
+        </w:rPr>
+        <w:t>.</w:t>
+      </w:r>
+      <w:r>
+        <w:rPr>
+          <w:i/>
+          <w:iCs/>
+          <w:noProof/>
+          <w:sz w:val="16"/>
+          <w:szCs w:val="16"/>
+        </w:rPr>
+        <w:t xml:space="preserve"> </w:t>
+      </w:r>
+      <w:r>
+        <w:rPr>
+          <w:i/>
+          <w:iCs/>
+          <w:noProof/>
+          <w:sz w:val="16"/>
+          <w:szCs w:val="16"/>
+        </w:rPr>
+        <w:t>Schematic of clock divider with LFSR</w:t>
+      </w:r>
+      <w:r>
+        <w:rPr>
+          <w:i/>
+          <w:iCs/>
+          <w:noProof/>
+          <w:sz w:val="16"/>
+          <w:szCs w:val="16"/>
+        </w:rPr>
+        <w:t>.</w:t>
+      </w:r>
+    </w:p>
+    <w:p>
+      <w:pPr>
+        <w:jc w:val="center"/>
+        <w:rPr>
+          <w:noProof/>
+        </w:rPr>
+      </w:pPr>
+      <w:r>
+        <w:rPr>
+          <w:noProof/>
+        </w:rPr>
+        <w:drawing>
+          <wp:inline distT="0" distB="0" distL="0" distR="0" wp14:anchorId="5E2A60FB" wp14:editId="5F19FF35">
+            <wp:extent cx="4124739" cy="2230867"/>
+            <wp:effectExtent l="0" t="0" r="9525" b="0"/>
+            <wp:docPr id="204135625" name="Picture 14" descr="A circuit board with a green led display&#10;&#10;AI-generated content may be incorrect."/>
+            <wp:cNvGraphicFramePr>
+              <a:graphicFrameLocks xmlns:a="http://schemas.openxmlformats.org/drawingml/2006/main" noChangeAspect="1"/>
+            </wp:cNvGraphicFramePr>
+            <a:graphic xmlns:a="http://schemas.openxmlformats.org/drawingml/2006/main">
+              <a:graphicData uri="http://schemas.openxmlformats.org/drawingml/2006/picture">
+                <pic:pic xmlns:pic="http://schemas.openxmlformats.org/drawingml/2006/picture">
+                  <pic:nvPicPr>
+                    <pic:cNvPr id="204135625" name="Picture 14" descr="A circuit board with a green led display&#10;&#10;AI-generated content may be incorrect."/>
+                    <pic:cNvPicPr/>
+                  </pic:nvPicPr>
+                  <pic:blipFill rotWithShape="1">
+                    <a:blip r:embed="rId31" cstate="print">
+                      <a:extLst>
+                        <a:ext uri="{28A0092B-C50C-407E-A947-70E740481C1C}">
+                          <a14:useLocalDpi xmlns:a14="http://schemas.microsoft.com/office/drawing/2010/main" val="0"/>
+                        </a:ext>
+                      </a:extLst>
+                    </a:blip>
+                    <a:srcRect t="16169" b="11715"/>
+                    <a:stretch/>
+                  </pic:blipFill>
+                  <pic:spPr bwMode="auto">
+                    <a:xfrm>
+                      <a:off x="0" y="0"/>
+                      <a:ext cx="4138638" cy="2238384"/>
+                    </a:xfrm>
+                    <a:prstGeom prst="rect">
+                      <a:avLst/>
+                    </a:prstGeom>
+                    <a:ln>
+                      <a:noFill/>
+                    </a:ln>
+                    <a:extLst>
+                      <a:ext uri="{53640926-AAD7-44D8-BBD7-CCE9431645EC}">
+                        <a14:shadowObscured xmlns:a14="http://schemas.microsoft.com/office/drawing/2010/main"/>
+                      </a:ext>
+                    </a:extLst>
+                  </pic:spPr>
+                </pic:pic>
+              </a:graphicData>
+            </a:graphic>
+          </wp:inline>
+        </w:drawing>
+      </w:r>
+    </w:p>
+    <w:p>
+      <w:pPr>
+        <w:jc w:val="center"/>
+        <w:rPr>
+          <w:i/>
+          <w:iCs/>
+          <w:noProof/>
+          <w:sz w:val="16"/>
+          <w:szCs w:val="16"/>
+        </w:rPr>
+      </w:pPr>
+      <w:r>
+        <w:rPr>
+          <w:i/>
+          <w:iCs/>
+          <w:noProof/>
+          <w:sz w:val="16"/>
+          <w:szCs w:val="16"/>
+        </w:rPr>
+        <w:t xml:space="preserve">Figure </w:t>
+      </w:r>
+      <w:r>
+        <w:rPr>
+          <w:i/>
+          <w:iCs/>
+          <w:noProof/>
+          <w:sz w:val="16"/>
+          <w:szCs w:val="16"/>
+        </w:rPr>
+        <w:t>1</w:t>
+      </w:r>
+      <w:r>
+        <w:rPr>
+          <w:i/>
+          <w:iCs/>
+          <w:noProof/>
+          <w:sz w:val="16"/>
+          <w:szCs w:val="16"/>
+        </w:rPr>
+        <w:t>7</w:t>
+      </w:r>
+      <w:r>
+        <w:rPr>
+          <w:i/>
+          <w:iCs/>
+          <w:noProof/>
+          <w:sz w:val="16"/>
+          <w:szCs w:val="16"/>
+        </w:rPr>
+        <w:t>.</w:t>
+      </w:r>
+      <w:r>
+        <w:rPr>
+          <w:i/>
+          <w:iCs/>
+          <w:noProof/>
+          <w:sz w:val="16"/>
+          <w:szCs w:val="16"/>
+        </w:rPr>
+        <w:t xml:space="preserve"> </w:t>
+      </w:r>
+      <w:r>
+        <w:rPr>
+          <w:i/>
+          <w:iCs/>
+          <w:noProof/>
+          <w:sz w:val="16"/>
+          <w:szCs w:val="16"/>
+        </w:rPr>
+        <w:t>LFSR on board with reset start (displaying seed)</w:t>
+      </w:r>
+      <w:r>
+        <w:rPr>
+          <w:i/>
+          <w:iCs/>
+          <w:noProof/>
+          <w:sz w:val="16"/>
+          <w:szCs w:val="16"/>
+        </w:rPr>
+        <w:t>.</w:t>
+      </w:r>
+    </w:p>
+    <w:p>
+      <w:pPr>
+        <w:jc w:val="center"/>
+        <w:rPr>
+          <w:noProof/>
+        </w:rPr>
+      </w:pPr>
+    </w:p>
+    <w:p>
+      <w:pPr>
+        <w:jc w:val="center"/>
+      </w:pPr>
+      <w:r>
+        <w:rPr>
+          <w:noProof/>
+        </w:rPr>
+        <w:drawing>
+          <wp:inline distT="0" distB="0" distL="0" distR="0" wp14:anchorId="5407ECD6" wp14:editId="4010C9C9">
+            <wp:extent cx="4194313" cy="2236505"/>
+            <wp:effectExtent l="0" t="0" r="0" b="0"/>
+            <wp:docPr id="1300756067" name="Picture 15" descr="A circuit board with green lights&#10;&#10;AI-generated content may be incorrect."/>
+            <wp:cNvGraphicFramePr>
+              <a:graphicFrameLocks xmlns:a="http://schemas.openxmlformats.org/drawingml/2006/main" noChangeAspect="1"/>
+            </wp:cNvGraphicFramePr>
+            <a:graphic xmlns:a="http://schemas.openxmlformats.org/drawingml/2006/main">
+              <a:graphicData uri="http://schemas.openxmlformats.org/drawingml/2006/picture">
+                <pic:pic xmlns:pic="http://schemas.openxmlformats.org/drawingml/2006/picture">
+                  <pic:nvPicPr>
+                    <pic:cNvPr id="1300756067" name="Picture 15" descr="A circuit board with green lights&#10;&#10;AI-generated content may be incorrect."/>
+                    <pic:cNvPicPr/>
+                  </pic:nvPicPr>
+                  <pic:blipFill rotWithShape="1">
+                    <a:blip r:embed="rId32" cstate="print">
+                      <a:extLst>
+                        <a:ext uri="{28A0092B-C50C-407E-A947-70E740481C1C}">
+                          <a14:useLocalDpi xmlns:a14="http://schemas.microsoft.com/office/drawing/2010/main" val="0"/>
+                        </a:ext>
+                      </a:extLst>
+                    </a:blip>
+                    <a:srcRect t="13006" b="15896"/>
+                    <a:stretch/>
+                  </pic:blipFill>
+                  <pic:spPr bwMode="auto">
+                    <a:xfrm>
+                      <a:off x="0" y="0"/>
+                      <a:ext cx="4212314" cy="2246103"/>
+                    </a:xfrm>
+                    <a:prstGeom prst="rect">
+                      <a:avLst/>
+                    </a:prstGeom>
+                    <a:ln>
+                      <a:noFill/>
+                    </a:ln>
+                    <a:extLst>
+                      <a:ext uri="{53640926-AAD7-44D8-BBD7-CCE9431645EC}">
+                        <a14:shadowObscured xmlns:a14="http://schemas.microsoft.com/office/drawing/2010/main"/>
+                      </a:ext>
+                    </a:extLst>
+                  </pic:spPr>
+                </pic:pic>
+              </a:graphicData>
+            </a:graphic>
+          </wp:inline>
+        </w:drawing>
+      </w:r>
+    </w:p>
+    <w:p>
+      <w:pPr>
+        <w:jc w:val="center"/>
+        <w:rPr>
+          <w:i/>
+          <w:iCs/>
+          <w:noProof/>
+          <w:sz w:val="16"/>
+          <w:szCs w:val="16"/>
+        </w:rPr>
+      </w:pPr>
+      <w:r>
+        <w:rPr>
+          <w:i/>
+          <w:iCs/>
+          <w:noProof/>
+          <w:sz w:val="16"/>
+          <w:szCs w:val="16"/>
+        </w:rPr>
+        <w:t xml:space="preserve">Figure </w:t>
+      </w:r>
+      <w:r>
+        <w:rPr>
+          <w:i/>
+          <w:iCs/>
+          <w:noProof/>
+          <w:sz w:val="16"/>
+          <w:szCs w:val="16"/>
+        </w:rPr>
+        <w:t>1</w:t>
+      </w:r>
+      <w:r>
+        <w:rPr>
+          <w:i/>
+          <w:iCs/>
+          <w:noProof/>
+          <w:sz w:val="16"/>
+          <w:szCs w:val="16"/>
+        </w:rPr>
+        <w:t>8</w:t>
+      </w:r>
+      <w:r>
+        <w:rPr>
+          <w:i/>
+          <w:iCs/>
+          <w:noProof/>
+          <w:sz w:val="16"/>
+          <w:szCs w:val="16"/>
+        </w:rPr>
+        <w:t>.</w:t>
+      </w:r>
+      <w:r>
+        <w:rPr>
+          <w:i/>
+          <w:iCs/>
+          <w:noProof/>
+          <w:sz w:val="16"/>
+          <w:szCs w:val="16"/>
+        </w:rPr>
+        <w:t xml:space="preserve"> LFSR on board </w:t>
+      </w:r>
+      <w:r>
+        <w:rPr>
+          <w:i/>
+          <w:iCs/>
+          <w:noProof/>
+          <w:sz w:val="16"/>
+          <w:szCs w:val="16"/>
+        </w:rPr>
+        <w:t>in the process of shifting</w:t>
+      </w:r>
+      <w:r>
+        <w:rPr>
+          <w:i/>
+          <w:iCs/>
+          <w:noProof/>
+          <w:sz w:val="16"/>
+          <w:szCs w:val="16"/>
+        </w:rPr>
+        <w:t>.</w:t>
+      </w:r>
+    </w:p>
+    <w:p>
+      <w:pPr>
+        <w:jc w:val="center"/>
+        <w:rPr>
+          <w:i/>
+          <w:iCs/>
+          <w:noProof/>
+          <w:sz w:val="16"/>
+          <w:szCs w:val="16"/>
+        </w:rPr>
+      </w:pPr>
+      <w:r>
+        <w:rPr>
+          <w:i/>
+          <w:iCs/>
+          <w:noProof/>
+          <w:sz w:val="16"/>
+          <w:szCs w:val="16"/>
+        </w:rPr>
+        <w:drawing>
+          <wp:inline distT="0" distB="0" distL="0" distR="0" wp14:anchorId="271828D2" wp14:editId="16ED58CE">
+            <wp:extent cx="4970585" cy="2159280"/>
+            <wp:effectExtent l="0" t="0" r="1905" b="0"/>
+            <wp:docPr id="1304115178" name="Picture 1"/>
+            <wp:cNvGraphicFramePr>
+              <a:graphicFrameLocks xmlns:a="http://schemas.openxmlformats.org/drawingml/2006/main" noChangeAspect="1"/>
+            </wp:cNvGraphicFramePr>
+            <a:graphic xmlns:a="http://schemas.openxmlformats.org/drawingml/2006/main">
+              <a:graphicData uri="http://schemas.openxmlformats.org/drawingml/2006/picture">
+                <pic:pic xmlns:pic="http://schemas.openxmlformats.org/drawingml/2006/picture">
+                  <pic:nvPicPr>
+                    <pic:cNvPr id="1304115178" name=""/>
+                    <pic:cNvPicPr/>
+                  </pic:nvPicPr>
+                  <pic:blipFill>
+                    <a:blip r:embed="rId33"/>
+                    <a:stretch>
+                      <a:fillRect/>
+                    </a:stretch>
+                  </pic:blipFill>
+                  <pic:spPr>
+                    <a:xfrm>
+                      <a:off x="0" y="0"/>
+                      <a:ext cx="4976366" cy="2161791"/>
+                    </a:xfrm>
+                    <a:prstGeom prst="rect">
+                      <a:avLst/>
+                    </a:prstGeom>
+                  </pic:spPr>
+                </pic:pic>
+              </a:graphicData>
+            </a:graphic>
+          </wp:inline>
+        </w:drawing>
+      </w:r>
+    </w:p>
+    <w:p>
+      <w:pPr>
+        <w:jc w:val="center"/>
+        <w:rPr>
+          <w:i/>
+          <w:iCs/>
+          <w:noProof/>
+          <w:sz w:val="16"/>
+          <w:szCs w:val="16"/>
+        </w:rPr>
+      </w:pPr>
+      <w:r>
+        <w:rPr>
+          <w:i/>
+          <w:iCs/>
+          <w:noProof/>
+          <w:sz w:val="16"/>
+          <w:szCs w:val="16"/>
+        </w:rPr>
+        <w:t xml:space="preserve">Figure </w:t>
+      </w:r>
+      <w:r>
+        <w:rPr>
+          <w:i/>
+          <w:iCs/>
+          <w:noProof/>
+          <w:sz w:val="16"/>
+          <w:szCs w:val="16"/>
+        </w:rPr>
+        <w:t>1</w:t>
+      </w:r>
+      <w:r>
+        <w:rPr>
+          <w:i/>
+          <w:iCs/>
+          <w:noProof/>
+          <w:sz w:val="16"/>
+          <w:szCs w:val="16"/>
+        </w:rPr>
+        <w:t>9</w:t>
+      </w:r>
+      <w:r>
+        <w:rPr>
+          <w:i/>
+          <w:iCs/>
+          <w:noProof/>
+          <w:sz w:val="16"/>
+          <w:szCs w:val="16"/>
+        </w:rPr>
+        <w:t>.</w:t>
+      </w:r>
+      <w:r>
+        <w:rPr>
+          <w:i/>
+          <w:iCs/>
+          <w:noProof/>
+          <w:sz w:val="16"/>
+          <w:szCs w:val="16"/>
+        </w:rPr>
+        <w:t xml:space="preserve"> </w:t>
+      </w:r>
+      <w:r>
+        <w:rPr>
+          <w:i/>
+          <w:iCs/>
+          <w:noProof/>
+          <w:sz w:val="16"/>
+          <w:szCs w:val="16"/>
+        </w:rPr>
+        <w:t>LFSR utilisation report</w:t>
+      </w:r>
+      <w:r>
+        <w:rPr>
+          <w:i/>
+          <w:iCs/>
+          <w:noProof/>
+          <w:sz w:val="16"/>
+          <w:szCs w:val="16"/>
+        </w:rPr>
+        <w:t>.</w:t>
+      </w:r>
+    </w:p>
+    <w:p>
+      <w:pPr>
+        <w:jc w:val="center"/>
+        <w:rPr>
+          <w:i/>
+          <w:iCs/>
+          <w:noProof/>
+          <w:sz w:val="16"/>
+          <w:szCs w:val="16"/>
+        </w:rPr>
+      </w:pPr>
+    </w:p>
+    <w:p>
+      <w:r>
+        <w:rPr>
+          <w:b/>
+          <w:bCs/>
+        </w:rPr>
+        <w:t>Conclusion:</w:t>
+      </w:r>
+    </w:p>
+    <w:p>
+      <w:r>
+        <w:t xml:space="preserve">The design process was highly iterative, starting with low level modules, and testing their functionality. In designing modules, features were added one at a time and verified, for example the max tick reset was implemented and validated before the shift enable functionality was added. This approach ensured that the systems (DFF temperature display, LFSR) met the specified performance. </w:t>
       </w:r>
     </w:p>
     <w:sectPr>
@@ -574,8 +3450,124 @@
       </w:rPr>
     </w:lvl>
   </w:abstractNum>
+  <w:abstractNum w:abstractNumId="1" w15:restartNumberingAfterBreak="0">
+    <w:nsid w:val="44984408"/>
+    <w:multiLevelType w:val="hybridMultilevel"/>
+    <w:tmpl w:val="C758EFF8"/>
+    <w:lvl w:ilvl="0" w:tplc="AAB0C06E">
+      <w:start w:val="8"/>
+      <w:numFmt w:val="bullet"/>
+      <w:lvlText w:val=""/>
+      <w:lvlJc w:val="left"/>
+      <w:pPr>
+        <w:ind w:left="720" w:hanging="360"/>
+      </w:pPr>
+      <w:rPr>
+        <w:rFonts w:ascii="Wingdings" w:eastAsiaTheme="minorHAnsi" w:hAnsi="Wingdings" w:cstheme="minorBidi" w:hint="default"/>
+      </w:rPr>
+    </w:lvl>
+    <w:lvl w:ilvl="1" w:tplc="18090003" w:tentative="1">
+      <w:start w:val="1"/>
+      <w:numFmt w:val="bullet"/>
+      <w:lvlText w:val="o"/>
+      <w:lvlJc w:val="left"/>
+      <w:pPr>
+        <w:ind w:left="1440" w:hanging="360"/>
+      </w:pPr>
+      <w:rPr>
+        <w:rFonts w:ascii="Courier New" w:hAnsi="Courier New" w:cs="Courier New" w:hint="default"/>
+      </w:rPr>
+    </w:lvl>
+    <w:lvl w:ilvl="2" w:tplc="18090005" w:tentative="1">
+      <w:start w:val="1"/>
+      <w:numFmt w:val="bullet"/>
+      <w:lvlText w:val=""/>
+      <w:lvlJc w:val="left"/>
+      <w:pPr>
+        <w:ind w:left="2160" w:hanging="360"/>
+      </w:pPr>
+      <w:rPr>
+        <w:rFonts w:ascii="Wingdings" w:hAnsi="Wingdings" w:hint="default"/>
+      </w:rPr>
+    </w:lvl>
+    <w:lvl w:ilvl="3" w:tplc="18090001" w:tentative="1">
+      <w:start w:val="1"/>
+      <w:numFmt w:val="bullet"/>
+      <w:lvlText w:val=""/>
+      <w:lvlJc w:val="left"/>
+      <w:pPr>
+        <w:ind w:left="2880" w:hanging="360"/>
+      </w:pPr>
+      <w:rPr>
+        <w:rFonts w:ascii="Symbol" w:hAnsi="Symbol" w:hint="default"/>
+      </w:rPr>
+    </w:lvl>
+    <w:lvl w:ilvl="4" w:tplc="18090003" w:tentative="1">
+      <w:start w:val="1"/>
+      <w:numFmt w:val="bullet"/>
+      <w:lvlText w:val="o"/>
+      <w:lvlJc w:val="left"/>
+      <w:pPr>
+        <w:ind w:left="3600" w:hanging="360"/>
+      </w:pPr>
+      <w:rPr>
+        <w:rFonts w:ascii="Courier New" w:hAnsi="Courier New" w:cs="Courier New" w:hint="default"/>
+      </w:rPr>
+    </w:lvl>
+    <w:lvl w:ilvl="5" w:tplc="18090005" w:tentative="1">
+      <w:start w:val="1"/>
+      <w:numFmt w:val="bullet"/>
+      <w:lvlText w:val=""/>
+      <w:lvlJc w:val="left"/>
+      <w:pPr>
+        <w:ind w:left="4320" w:hanging="360"/>
+      </w:pPr>
+      <w:rPr>
+        <w:rFonts w:ascii="Wingdings" w:hAnsi="Wingdings" w:hint="default"/>
+      </w:rPr>
+    </w:lvl>
+    <w:lvl w:ilvl="6" w:tplc="18090001" w:tentative="1">
+      <w:start w:val="1"/>
+      <w:numFmt w:val="bullet"/>
+      <w:lvlText w:val=""/>
+      <w:lvlJc w:val="left"/>
+      <w:pPr>
+        <w:ind w:left="5040" w:hanging="360"/>
+      </w:pPr>
+      <w:rPr>
+        <w:rFonts w:ascii="Symbol" w:hAnsi="Symbol" w:hint="default"/>
+      </w:rPr>
+    </w:lvl>
+    <w:lvl w:ilvl="7" w:tplc="18090003" w:tentative="1">
+      <w:start w:val="1"/>
+      <w:numFmt w:val="bullet"/>
+      <w:lvlText w:val="o"/>
+      <w:lvlJc w:val="left"/>
+      <w:pPr>
+        <w:ind w:left="5760" w:hanging="360"/>
+      </w:pPr>
+      <w:rPr>
+        <w:rFonts w:ascii="Courier New" w:hAnsi="Courier New" w:cs="Courier New" w:hint="default"/>
+      </w:rPr>
+    </w:lvl>
+    <w:lvl w:ilvl="8" w:tplc="18090005" w:tentative="1">
+      <w:start w:val="1"/>
+      <w:numFmt w:val="bullet"/>
+      <w:lvlText w:val=""/>
+      <w:lvlJc w:val="left"/>
+      <w:pPr>
+        <w:ind w:left="6480" w:hanging="360"/>
+      </w:pPr>
+      <w:rPr>
+        <w:rFonts w:ascii="Wingdings" w:hAnsi="Wingdings" w:hint="default"/>
+      </w:rPr>
+    </w:lvl>
+  </w:abstractNum>
   <w:num w:numId="1" w16cid:durableId="1311444759">
     <w:abstractNumId w:val="0"/>
+  </w:num>
+  <w:num w:numId="2" w16cid:durableId="1549221630">
+    <w:abstractNumId w:val="1"/>
   </w:num>
 </w:numbering>
 </file>
@@ -1183,7 +4175,6 @@
   <w:style w:type="character" w:default="1" w:styleId="DefaultParagraphFont">
     <w:name w:val="Default Paragraph Font"/>
     <w:uiPriority w:val="1"/>
-    <w:semiHidden/>
     <w:unhideWhenUsed/>
   </w:style>
   <w:style w:type="table" w:default="1" w:styleId="TableNormal">
@@ -1500,6 +4491,134 @@
 </w:styles>
 </file>
 
+<file path=word/ink/ink1.xml><?xml version="1.0" encoding="utf-8"?>
+<inkml:ink xmlns:inkml="http://www.w3.org/2003/InkML">
+  <inkml:definitions>
+    <inkml:context xml:id="ctx0">
+      <inkml:inkSource xml:id="inkSrc0">
+        <inkml:traceFormat>
+          <inkml:channel name="X" type="integer" min="-2.14748E9" max="2.14748E9" units="cm"/>
+          <inkml:channel name="Y" type="integer" min="-2.14748E9" max="2.14748E9" units="cm"/>
+          <inkml:channel name="F" type="integer" max="32767" units="dev"/>
+          <inkml:channel name="OA" type="integer" max="360" units="deg"/>
+          <inkml:channel name="OE" type="integer" max="90" units="deg"/>
+        </inkml:traceFormat>
+        <inkml:channelProperties>
+          <inkml:channelProperty channel="X" name="resolution" value="1000" units="1/cm"/>
+          <inkml:channelProperty channel="Y" name="resolution" value="1000" units="1/cm"/>
+          <inkml:channelProperty channel="F" name="resolution" value="0" units="1/dev"/>
+          <inkml:channelProperty channel="OA" name="resolution" value="1000" units="1/deg"/>
+          <inkml:channelProperty channel="OE" name="resolution" value="1000" units="1/deg"/>
+        </inkml:channelProperties>
+      </inkml:inkSource>
+      <inkml:timestamp xml:id="ts0" timeString="2025-03-20T15:46:36.209"/>
+    </inkml:context>
+    <inkml:brush xml:id="br0">
+      <inkml:brushProperty name="width" value="0.035" units="cm"/>
+      <inkml:brushProperty name="height" value="0.035" units="cm"/>
+      <inkml:brushProperty name="color" value="#E71224"/>
+    </inkml:brush>
+  </inkml:definitions>
+  <inkml:trace contextRef="#ctx0" brushRef="#br0">1 763 5063 0 0,'19'2'5068'0'0,"16"-6"-2294"0"0,-10 1-1416 0 0,170 6 3188 0 0,-105 1-3861 0 0,20-7 24 0 0,-72 0-437 0 0,-1 2 0 0 0,54 6 0 0 0,-44 2-91 0 0,-25-2-101 0 0,0-2 1 0 0,-1-1-1 0 0,1 0 0 0 0,0-2 0 0 0,0 0 1 0 0,29-5-1 0 0,-13 0 35 0 0,1 1-1 0 0,-1 3 1 0 0,1 1 0 0 0,42 5 0 0 0,-33-2 5 0 0,95-4-1 0 0,-8-5-90 0 0,20-2 6 0 0,55-2 140 0 0,-84 7-94 0 0,56-14 434 0 0,-156 14-486 0 0,0 2 0 0 0,-1 0 1 0 0,32 3-1 0 0,-24-3 28 0 0,-27 1-45 0 0,-1-1 0 0 0,0 1 0 0 0,1 0-1 0 0,-1 0 1 0 0,6 1 0 0 0,24 1 38 0 0,-17-3-36 0 0,-10 4-17 0 0,-1-3 17 0 0,34-13 103 0 0,-40 12-117 0 0,-1 1 0 0 0,1 0 0 0 0,0-1 0 0 0,0 1 0 0 0,-1 0 0 0 0,1 0 0 0 0,0 0 0 0 0,0-1 0 0 0,-1 1 0 0 0,1 0 0 0 0,0 0 0 0 0,0 0 0 0 0,-1 0 0 0 0,1 0 0 0 0,0 0 0 0 0,0 1 0 0 0,-1-1 0 0 0,1 0 0 0 0,0 0 0 0 0,0 0 0 0 0,-1 1 0 0 0,1-1 0 0 0,0 0 0 0 0,-1 1 0 0 0,1-1 0 0 0,1 1 0 0 0,-2 0 83 0 0,1-1-1 0 0,0 1 1 0 0,0-1-1 0 0,-1 0 1 0 0,1 0-1 0 0,0 1 1 0 0,0-1-1 0 0,-1 0 0 0 0,1 0 1 0 0,0 0-1 0 0,0 0 1 0 0,-1 0-1 0 0,1 0 1 0 0,0 0-1 0 0,0 0 1 0 0,0 0-1 0 0,-1 0 1 0 0,1 0-1 0 0,0 0 1 0 0,0-1-1 0 0,-1 1 1 0 0,1 0-1 0 0,0-1 1 0 0,0 1-1 0 0,-1 0 1 0 0,1-1-1 0 0,0 0 1 0 0,12-3 808 0 0,-2 2-2720 0 0,-2-1 235 0 0,1 3 5575 0 0,-9 0-3677 0 0,-1-1-399 0 0,0 1 96 0 0,0 0 1 0 0,0 0-1 0 0,0 0 1 0 0,0 0-1 0 0,0 0 1 0 0,0 0-1 0 0,0 0 0 0 0,0 0 1 0 0,0 0-1 0 0,0 0 1 0 0,-1 0-1 0 0,1 0 0 0 0,0 0 1 0 0,0 0-1 0 0,0 0 1 0 0,0 0-1 0 0,0 0 0 0 0,0 0 1 0 0,0 0-1 0 0,0 0 1 0 0,0 0-1 0 0,0 0 0 0 0,0 0 1 0 0,0 0-1 0 0,0 0 1 0 0,0 0-1 0 0,0 0 0 0 0,0 0 1 0 0,0 0-1 0 0,0 0 1 0 0,0 0-1 0 0,0 0 0 0 0,0 0 1 0 0,0 0-1 0 0,0 0 1 0 0,0 0-1 0 0,0 0 0 0 0,0 0 1 0 0,0 0-1 0 0,-1 0 1 0 0,7-3-3924 0 0,-3 2 3922 0 0,-1 1 0 0 0,1-1 0 0 0,0 1 0 0 0,-1-1 0 0 0,1 1 0 0 0,0 0 0 0 0,4 0 0 0 0,6 0 0 0 0,-13-1 0 0 0,1 1 0 0 0,0-1 0 0 0,0 1 0 0 0,0-1 0 0 0,0 1 0 0 0,0 0 0 0 0,0-1 0 0 0,1 1 0 0 0,-1 0 0 0 0,0 0 0 0 0,0 0 0 0 0,0 0 0 0 0,0 0 0 0 0,0 0 0 0 0,0 0 0 0 0,0 0 0 0 0,0 0 0 0 0,0 0 0 0 0,0 1 0 0 0,0-1 0 0 0,2 1 0 0 0,6 2 0 0 0,-4-29 0 0 0,5-22 1079 0 0,-1 8-186 0 0,-1 0 0 0 0,3-80-1 0 0,-10 66-740 0 0,0 16-32 0 0,-5-50 0 0 0,2 13 197 0 0,2 56-279 0 0,0 14-34 0 0,1 0 0 0 0,0 0 0 0 0,0 0 1 0 0,0 1-1 0 0,0-1 0 0 0,1 0 0 0 0,3-7 0 0 0,-3 8 0 0 0,0 0 0 0 0,0 0 0 0 0,-1 0 0 0 0,0-1-1 0 0,0 1 1 0 0,0 0 0 0 0,1-8 0 0 0,-2 10-4 0 0,0 0 0 0 0,0 0 0 0 0,0 0 0 0 0,0-1 0 0 0,0 1 0 0 0,-1 0 0 0 0,1 0 0 0 0,-1 0 0 0 0,1 0 0 0 0,-1 0 0 0 0,0 0 0 0 0,1 1 0 0 0,-1-1 0 0 0,0 0 0 0 0,-2-3 0 0 0,2 5 0 0 0,1 0 0 0 0,0 0 0 0 0,0 1 0 0 0,0-1 0 0 0,0 0 0 0 0,0 0 0 0 0,0 0 0 0 0,0 0 0 0 0,0 0 0 0 0,1 0 0 0 0,-1 0 0 0 0,0 1 0 0 0,0-1 0 0 0,0 0 0 0 0,0 0 0 0 0,0 0 0 0 0,0 0 0 0 0,0 0 0 0 0,0 1 0 0 0,0-1 0 0 0,0 0 0 0 0,0 0 0 0 0,0 0 0 0 0,0 0 0 0 0,0 0 0 0 0,0 0 0 0 0,0 1 0 0 0,0-1 0 0 0,-1 0 0 0 0,1 0 0 0 0,0 0 0 0 0,0 0 0 0 0,0 0 0 0 0,0 0 0 0 0,0 0 0 0 0,0 1 0 0 0,0-1 0 0 0,0 0 0 0 0,0 0 0 0 0,0 0 0 0 0,-1 0 0 0 0,1 0 0 0 0,0 0 0 0 0,0 0 0 0 0,0 0 0 0 0,0 0 0 0 0,0 0 0 0 0,0 0 0 0 0,-1 0 0 0 0,1 1 0 0 0,0-1 0 0 0,0 0 0 0 0,0 0 0 0 0,0 0 0 0 0,0 0 0 0 0,0 0 0 0 0,-1 0 0 0 0,1 0 0 0 0,0 0 0 0 0,0-1 0 0 0,0 1 0 0 0,0 1 0 0 0,1-1 0 0 0,-1 0 0 0 0,1 1 0 0 0,0-1 0 0 0,-1 0 0 0 0,1 0 0 0 0,0 0 0 0 0,-1 1 0 0 0,1-1 0 0 0,0 0 0 0 0,-1 0 0 0 0,1 0 0 0 0,-1 0 0 0 0,1 0 0 0 0,0 0 0 0 0,-1 0 0 0 0,1 0 0 0 0,0-1 0 0 0,-1 1 0 0 0,1 0 0 0 0,1-1 0 0 0,-1 1 0 0 0,4-2 0 0 0,4-5 0 0 0,-7 7 0 0 0,-1-1 0 0 0,1 1 0 0 0,0 0 0 0 0,-1-1 0 0 0,1 1 0 0 0,-1 0 0 0 0,1 0 0 0 0,0 0 0 0 0,-1 0 0 0 0,1 0 0 0 0,0 0 0 0 0,-1 0 0 0 0,1 1 0 0 0,1 0 0 0 0,8 0 0 0 0,7 3 0 0 0,-1-8 0 0 0,-13 4 0 0 0,0-1 0 0 0,0 1 0 0 0,-1-1 0 0 0,1 0 0 0 0,0 0 0 0 0,0-1 0 0 0,-1 1 0 0 0,1-1 0 0 0,5-3 0 0 0,-1 1 0 0 0,40-2 0 0 0,-38 4 0 0 0,1 0 0 0 0,0 1 0 0 0,17 1 0 0 0,4 1 0 0 0,14 2 0 0 0,-35-1 0 0 0,0-1 0 0 0,1-1 0 0 0,-1 1 0 0 0,0-2 0 0 0,12-1 0 0 0,-13 1 0 0 0,-1 0 0 0 0,1 1 0 0 0,-1 0 0 0 0,12 2 0 0 0,-5 0 0 0 0,1-1 0 0 0,22-2 0 0 0,-10 1 0 0 0,185 1-72 0 0,-127 10 8 0 0,-68-10 64 0 0,-6-1 0 0 0,0 0 0 0 0,1-1 0 0 0,20-3 0 0 0,-20 1 0 0 0,-1 2 0 0 0,23-1 0 0 0,-22 2 0 0 0,0-1 0 0 0,23-3 0 0 0,-29 2 0 0 0,0 2 0 0 0,0-1 0 0 0,1 1 0 0 0,10 1 0 0 0,-11 0 0 0 0,-1-1 0 0 0,1 0 0 0 0,0 0 0 0 0,14-3 0 0 0,-21 3-1 0 0,0 0 0 0 0,0 0 0 0 0,0 0 0 0 0,-1 1 0 0 0,1-1 0 0 0,0 0 0 0 0,0 0 1 0 0,0 1-1 0 0,0-1 0 0 0,-1 0 0 0 0,1 1 0 0 0,0-1 0 0 0,0 1 0 0 0,-1-1 0 0 0,1 1 0 0 0,0 0 0 0 0,-1-1 0 0 0,1 1 0 0 0,-1 0 0 0 0,1-1 0 0 0,-1 1 0 0 0,1 0 0 0 0,-1 0 0 0 0,1-1 1 0 0,-1 1-1 0 0,0 0 0 0 0,1 0 0 0 0,-1 0 0 0 0,0 0 0 0 0,0-1 0 0 0,0 1 0 0 0,1 0 0 0 0,-1 2 0 0 0,4 29-31 0 0,-5-21 32 0 0,0-1 0 0 0,-1 1 0 0 0,0-1 0 0 0,-7 20 0 0 0,5-18 0 0 0,0 0 0 0 0,1 1 0 0 0,-1 14 0 0 0,2 20 0 0 0,5 58 0 0 0,3 77 0 0 0,-6-175 0 0 0,0 0 0 0 0,0 1 0 0 0,1-1 0 0 0,0 0 0 0 0,0 0 0 0 0,1 1 0 0 0,0-1 0 0 0,0 0 0 0 0,1 0 0 0 0,4 7 0 0 0,-6-11 0 0 0,0-1 0 0 0,0 1 0 0 0,0-1 0 0 0,0 1 0 0 0,-1-1 0 0 0,1 1 0 0 0,-1 0 0 0 0,1-1 0 0 0,-1 1 0 0 0,0 0 0 0 0,0 5 0 0 0,0 26 0 0 0,0-33 0 0 0,0-1 0 0 0,1 1 0 0 0,0-1 0 0 0,0 0 0 0 0,0 0 0 0 0,9-1 0 0 0,1 0 0 0 0,-1-1 0 0 0,0 0 0 0 0,14-5 0 0 0,22-3 0 0 0,-14 5 0 0 0,5-1 0 0 0,1 1 0 0 0,59 2 0 0 0,192 0 0 0 0,-188 0 0 0 0,-36 1 11 0 0,354-12-86 0 0,-285 2 75 0 0,-62 5 0 0 0,76 1 0 0 0,11 0 0 0 0,-101 1 0 0 0,71 5 0 0 0,49-3 0 0 0,-11 1 0 0 0,-137 3 0 0 0,2 2 0 0 0,-1-2 0 0 0,1-2 0 0 0,37-4 0 0 0,-68 5-4 0 0,0-1 0 0 0,0 1-1 0 0,-1 0 1 0 0,1-1 0 0 0,0 1 0 0 0,0 0 0 0 0,0-1-1 0 0,0 1 1 0 0,0-1 0 0 0,-1 0 0 0 0,1 1 0 0 0,0-1-1 0 0,0 0 1 0 0,0 0 0 0 0,5-8-2961 0 0</inkml:trace>
+</inkml:ink>
+</file>
+
+<file path=word/ink/ink2.xml><?xml version="1.0" encoding="utf-8"?>
+<inkml:ink xmlns:inkml="http://www.w3.org/2003/InkML">
+  <inkml:definitions>
+    <inkml:context xml:id="ctx0">
+      <inkml:inkSource xml:id="inkSrc0">
+        <inkml:traceFormat>
+          <inkml:channel name="X" type="integer" min="-2.14748E9" max="2.14748E9" units="cm"/>
+          <inkml:channel name="Y" type="integer" min="-2.14748E9" max="2.14748E9" units="cm"/>
+          <inkml:channel name="F" type="integer" max="32767" units="dev"/>
+          <inkml:channel name="OA" type="integer" max="360" units="deg"/>
+          <inkml:channel name="OE" type="integer" max="90" units="deg"/>
+        </inkml:traceFormat>
+        <inkml:channelProperties>
+          <inkml:channelProperty channel="X" name="resolution" value="1000" units="1/cm"/>
+          <inkml:channelProperty channel="Y" name="resolution" value="1000" units="1/cm"/>
+          <inkml:channelProperty channel="F" name="resolution" value="0" units="1/dev"/>
+          <inkml:channelProperty channel="OA" name="resolution" value="1000" units="1/deg"/>
+          <inkml:channelProperty channel="OE" name="resolution" value="1000" units="1/deg"/>
+        </inkml:channelProperties>
+      </inkml:inkSource>
+      <inkml:timestamp xml:id="ts0" timeString="2025-03-20T15:45:55.510"/>
+    </inkml:context>
+    <inkml:brush xml:id="br0">
+      <inkml:brushProperty name="width" value="0.035" units="cm"/>
+      <inkml:brushProperty name="height" value="0.035" units="cm"/>
+      <inkml:brushProperty name="color" value="#E71224"/>
+    </inkml:brush>
+  </inkml:definitions>
+  <inkml:trace contextRef="#ctx0" brushRef="#br0">0 146 919 0 0,'1'1'148'0'0,"-1"-1"0"0"0,0 0 0 0 0,0 0 0 0 0,1 0 0 0 0,-1 0 0 0 0,0 0 0 0 0,0 0 0 0 0,0 0 0 0 0,1 0 0 0 0,-1 0-1 0 0,0 1 1 0 0,0-1 0 0 0,0 0 0 0 0,0 0 0 0 0,1 0 0 0 0,-1 0 0 0 0,0 1 0 0 0,0-1 0 0 0,0 0 0 0 0,0 0 0 0 0,0 0-1 0 0,0 1 1 0 0,0-1 0 0 0,1 0 0 0 0,-1 0 0 0 0,0 1 0 0 0,0-1 0 0 0,0 0 0 0 0,0 0 0 0 0,0 0 0 0 0,0 1 0 0 0,0-1-1 0 0,3 7 6267 0 0,2-7-6773 0 0,59-6 3959 0 0,-12 1-3594 0 0,-41 4 74 0 0,-1 1 1 0 0,0 0 0 0 0,1 0-1 0 0,-1 1 1 0 0,12 3 0 0 0,-10-2-46 0 0,-1 0 1 0 0,1-1 0 0 0,23-1-1 0 0,14-6 61 0 0,58-13 0 0 0,-89 15-56 0 0,0 2-1 0 0,1 1 1 0 0,-1 0-1 0 0,0 1 1 0 0,27 4-1 0 0,24 0 44 0 0,-28-5-49 0 0,-17 0 13 0 0,33 3 0 0 0,-46-2-45 0 0,0 0-1 0 0,1 0 0 0 0,21-5 0 0 0,-22 3 163 0 0,-1 1 0 0 0,1 0 0 0 0,0 1-1 0 0,18 1 1 0 0,-23-1-18 0 0,0 0 1 0 0,0 0-1 0 0,0 0 0 0 0,10-3 0 0 0,-10 2-121 0 0,0 0 0 0 0,1 1 0 0 0,-1-1 0 0 0,11 2 0 0 0,54 3 285 0 0,-65-5-281 0 0,-1 1 1 0 0,1-1 0 0 0,-1 0 0 0 0,1-1 0 0 0,7-2 0 0 0,-10 3-7 0 0,7-4-23 0 0,-9 4 0 0 0,0 0 0 0 0,0 0 0 0 0,1 1 0 0 0,-1-1 0 0 0,0 1 0 0 0,1-1 0 0 0,-1 1 0 0 0,1-1 0 0 0,-1 1 0 0 0,0 0 0 0 0,1-1 0 0 0,1 1 0 0 0,12-3 128 0 0,4-1-64 0 0,-16 4-64 0 0,-2-1 0 0 0,-1 1 0 0 0,0 0 0 0 0,0 0 0 0 0,0 0 0 0 0,1-1 0 0 0,-1 1 0 0 0,0 0 0 0 0,0 0 0 0 0,1 0 0 0 0,-1 0 0 0 0,0 0 0 0 0,0-1 0 0 0,1 1 0 0 0,-1 0 0 0 0,0 0 0 0 0,1 0 0 0 0,-1 0 0 0 0,0 0 0 0 0,1 0 0 0 0,-1 0 0 0 0,0 0 0 0 0,0 0 0 0 0,1 0 0 0 0,-1 0 0 0 0,0 0 0 0 0,1 0 0 0 0,-1 0 0 0 0,0 1 0 0 0,0-1 0 0 0,1 0 0 0 0,-1 0 0 0 0,0 0 0 0 0,0 0 0 0 0,1 0 0 0 0,-1 1 0 0 0,0-1 0 0 0,0 0 0 0 0,1 0 0 0 0,-1 0 0 0 0,0 1 0 0 0,0-1 0 0 0,0 0 0 0 0,0 0 0 0 0,1 1 0 0 0,-1-1 0 0 0,0 0 0 0 0,0 1 0 0 0,0-1 0 0 0,7 1 0 0 0,-6-1 0 0 0,0 0 0 0 0,0-1 0 0 0,0 1 0 0 0,0 0 0 0 0,0 0 0 0 0,0 0 0 0 0,0 0 0 0 0,0 0 0 0 0,0 0 0 0 0,0 1 0 0 0,0-1 0 0 0,0 0 0 0 0,-1 0 0 0 0,1 1 0 0 0,0-1 0 0 0,0 0 0 0 0,0 1 0 0 0,1 0 0 0 0,-2-1 0 0 0,1 1 0 0 0,-1-1 0 0 0,1 0 0 0 0,-1 0 0 0 0,1 0 0 0 0,-1 0 0 0 0,1 1 0 0 0,-1-1 0 0 0,1 0 0 0 0,-1 0 0 0 0,1 0 0 0 0,-1 0 0 0 0,1 0 0 0 0,0 0 0 0 0,-1 0 0 0 0,1 0 0 0 0,-1 0 0 0 0,1-1 0 0 0,-1 1 0 0 0,1 0 0 0 0,-1 0 0 0 0,1 0 0 0 0,-1-1 0 0 0,9-1 0 0 0,-8 2 11 0 0,0 0-1 0 0,0 0 0 0 0,0 0 1 0 0,-1 1-1 0 0,1-1 0 0 0,0 0 1 0 0,0 0-1 0 0,-1 1 0 0 0,1-1 1 0 0,0 0-1 0 0,0 1 1 0 0,-1-1-1 0 0,1 0 0 0 0,0 1 1 0 0,-1-1-1 0 0,1 1 0 0 0,-1 0 1 0 0,1-1-1 0 0,-1 1 1 0 0,1-1-1 0 0,-1 1 0 0 0,1 0 1 0 0,-1-1-1 0 0,1 1 0 0 0,-1 0 1 0 0,0-1-1 0 0,1 1 0 0 0,-1 1 1 0 0,3 20 774 0 0,-2-15-750 0 0,0-1 1 0 0,0 0 0 0 0,0 0-1 0 0,1 0 1 0 0,3 9 0 0 0,5 24 104 0 0,9 74-102 0 0,-12-80-22 0 0,7 67 506 0 0,-9-52-66 0 0,-4-30-356 0 0,0 0-1 0 0,-1 0 0 0 0,-4 29 0 0 0,0-19-7 0 0,1-1 151 0 0,-11 38 1 0 0,3-18 145 0 0,10-43-301 0 0,0-1-23 0 0,0 0-1 0 0,0 1 0 0 0,1-1 1 0 0,-1 1-1 0 0,1-1 0 0 0,-1 1 1 0 0,1-1-1 0 0,1 5 0 0 0,0-8-9 0 0,1 1 0 0 0,0-1 0 0 0,-1 0 0 0 0,1 1 0 0 0,0-1 0 0 0,-1 0 1 0 0,1 0-1 0 0,0 0 0 0 0,0 0 0 0 0,-1-1 0 0 0,1 1 0 0 0,0 0 0 0 0,-1-1 0 0 0,1 1 0 0 0,-1-1 0 0 0,3-1 0 0 0,-3 2-49 0 0,1-1-1 0 0,-1 1 1 0 0,0 0 0 0 0,0 0-1 0 0,0-1 1 0 0,0 1 0 0 0,1 0-1 0 0,-1 0 1 0 0,0 0 0 0 0,0 0-1 0 0,0 0 1 0 0,1 1-1 0 0,1 0 1 0 0,-2-1-4 0 0,0 0 0 0 0,0 0 0 0 0,0 1 0 0 0,0-1 0 0 0,0 0 0 0 0,0 0 0 0 0,-1 0 0 0 0,1 0 0 0 0,0 0 1 0 0,0 0-1 0 0,0 0 0 0 0,0 0 0 0 0,0-1 0 0 0,0 1 0 0 0,0 0 0 0 0,0 0 0 0 0,0-1 0 0 0,0 1 0 0 0,-1-1 0 0 0,1 1 0 0 0,0-1 0 0 0,0 1 0 0 0,1-2 0 0 0,-1 1 1 0 0,1 0 1 0 0,-1-1-1 0 0,0 1 1 0 0,1 0-1 0 0,0 0 0 0 0,-1 0 1 0 0,1 0-1 0 0,0 0 0 0 0,-1 0 1 0 0,1 1-1 0 0,0-1 1 0 0,0 1-1 0 0,0-1 0 0 0,0 1 1 0 0,-1 0-1 0 0,1-1 0 0 0,0 1 1 0 0,3 0-1 0 0,9 0-3 0 0,-7 1 0 0 0,1-1 0 0 0,-1 0 0 0 0,0-1 0 0 0,1 0 0 0 0,-1 0 0 0 0,14-5 0 0 0,25 7 0 0 0,-26-4 0 0 0,-1-1 0 0 0,0 2 0 0 0,23-1 0 0 0,44-6 0 0 0,-42 3 0 0 0,-36 4 0 0 0,-1 1 0 0 0,0 0 0 0 0,1 0 0 0 0,-1 1 0 0 0,14 0 0 0 0,-8 1 0 0 0,1 0 0 0 0,0-1 0 0 0,-1 0 0 0 0,1-1 0 0 0,24-5 0 0 0,122-16 74 0 0,-128 19-68 0 0,72-1-6 0 0,-77-3 403 0 0,-23 5-309 0 0,1 1 1 0 0,-1 0 0 0 0,1 0-1 0 0,-1 0 1 0 0,8 0 0 0 0,-2 1-20 0 0,0-1-16 0 0,0 2-1 0 0,0-1 1 0 0,19 4-1 0 0,-23-3-27 0 0,1 0 0 0 0,-1-1 0 0 0,0 0 0 0 0,0 0 0 0 0,8-1 0 0 0,9 0 39 0 0,18-6-6 0 0,-20 15-64 0 0,-22-16 158 0 0,0 1 0 0 0,0 0 0 0 0,0 0-1 0 0,0-9 1 0 0,-2-31 442 0 0,-5 8-214 0 0,-20-62-1 0 0,25 88-366 0 0,1 1 1 0 0,1-1-1 0 0,0 0 0 0 0,0 0 1 0 0,1 0-1 0 0,2-17 0 0 0,0-11-15 0 0,-2-74 60 0 0,0 96-10 0 0,-1 10-55 0 0,1 1 1 0 0,0-1 0 0 0,2-15 0 0 0,2 12 0 0 0,-3 8 0 0 0,0 0 0 0 0,1-1 0 0 0,-2 1 0 0 0,1 0 0 0 0,0-7 0 0 0,15-23 0 0 0,-14 28 0 0 0,-1 3 0 0 0,0 0 0 0 0,0 0 0 0 0,0 0 0 0 0,0 0 0 0 0,1 1 0 0 0,-1-1 0 0 0,1 0 0 0 0,2-3 0 0 0,-3 6 0 0 0,-1 0 0 0 0,1-1 0 0 0,-1 1 0 0 0,1 0 0 0 0,-1 0 0 0 0,1 0 0 0 0,-1 0 0 0 0,1 0 0 0 0,-1 0 0 0 0,1 0 0 0 0,-1 0 0 0 0,1 0 0 0 0,-1 0 0 0 0,1 0 0 0 0,-1 0 0 0 0,1 0 0 0 0,-1 0 0 0 0,1 0 0 0 0,-1 1 0 0 0,0-1 0 0 0,1 0 0 0 0,-1 0 0 0 0,1 0 0 0 0,-1 1 0 0 0,1-1 0 0 0,-1 0 0 0 0,0 1 0 0 0,1-1 0 0 0,-1 0 0 0 0,0 1 0 0 0,1 0 0 0 0,11 11 0 0 0,-12-12 0 0 0,3 2 0 0 0,-1 0 0 0 0,1 0 0 0 0,0-1 0 0 0,0 1 0 0 0,0-1 0 0 0,0 0 0 0 0,0 1 0 0 0,0-1 0 0 0,0-1 0 0 0,0 1 0 0 0,1 0 0 0 0,3-1 0 0 0,9 3 0 0 0,-9-1 0 0 0,1-1 0 0 0,-1 0 0 0 0,1 0 0 0 0,9-1 0 0 0,-11 0 0 0 0,7 2 0 0 0,-12-2 0 0 0,1 0 0 0 0,-1 1 0 0 0,1-1 0 0 0,-1 0 0 0 0,1 0 0 0 0,-1 0 0 0 0,0 0 0 0 0,1 0 0 0 0,-1 0 0 0 0,1 0 0 0 0,1-1 0 0 0,15 2 0 0 0,-16 0 0 0 0,0-1 0 0 0,0 1 0 0 0,0-1 0 0 0,0 0 0 0 0,0 0 0 0 0,0 0 0 0 0,0 0 0 0 0,1 0 0 0 0,2-1 0 0 0,44 2 0 0 0,-47-2 0 0 0,4-1 0 0 0,0 1 0 0 0,0-1 0 0 0,0 1 0 0 0,0 1 0 0 0,0-1 0 0 0,0 1 0 0 0,0 0 0 0 0,0 0 0 0 0,7 2 0 0 0,-8-1 0 0 0,0-1 0 0 0,1 1 0 0 0,-1-1 0 0 0,0 0 0 0 0,0-1 0 0 0,6 0 0 0 0,8 0 0 0 0,44 3 0 0 0,12-5 0 0 0,46-8 0 0 0,-5 13 0 0 0,-99-3 0 0 0,-14 0 0 0 0,0 1 0 0 0,1 0 0 0 0,-1-1 0 0 0,0 1 0 0 0,1 0 0 0 0,-1 1 0 0 0,0-1 0 0 0,1 1 0 0 0,-1-1 0 0 0,0 1 0 0 0,0 0 0 0 0,0 0 0 0 0,0 0 0 0 0,0 1 0 0 0,0-1 0 0 0,0 1 0 0 0,4 2 0 0 0,-5-2 0 0 0,0-1 0 0 0,0 0 0 0 0,0 0 0 0 0,0 0 0 0 0,0-1 0 0 0,0 1 0 0 0,0 0 0 0 0,0-1 0 0 0,0 1 0 0 0,0-1 0 0 0,0 0 0 0 0,0 0 0 0 0,4 0 0 0 0,20 5 0 0 0,-24-4 0 0 0,0 0 0 0 0,0-1 0 0 0,0 1 0 0 0,0-1 0 0 0,0 0 0 0 0,0 1 0 0 0,0-1 0 0 0,0 0 0 0 0,0 0 0 0 0,0 0 0 0 0,0-1 0 0 0,2 1 0 0 0,-1-1 0 0 0,-1 1 0 0 0,0 0 0 0 0,0-1 0 0 0,0 1 0 0 0,0 0 0 0 0,0 1 0 0 0,0-1 0 0 0,0 0 0 0 0,0 0 0 0 0,0 1 0 0 0,0 0 0 0 0,2 0 0 0 0,-2 0 0 0 0,0-1 0 0 0,0 1 0 0 0,0-1 0 0 0,-1 1 0 0 0,1-1 0 0 0,0 0 0 0 0,0 0 0 0 0,0 0 0 0 0,3 0 0 0 0,-2-1 0 0 0,-1 1 0 0 0,0 0 0 0 0,0 0 0 0 0,0 0 0 0 0,0 1 0 0 0,0-1 0 0 0,0 0 0 0 0,0 1 0 0 0,0-1 0 0 0,3 2 0 0 0,23 3 0 0 0,15-7 0 0 0,-32 1 0 0 0,0 1 0 0 0,0 0 0 0 0,19 2 0 0 0,-9 1 0 0 0,39-1 0 0 0,-52-2 0 0 0,-1-1 0 0 0,0 0 0 0 0,1 0 0 0 0,-1 0 0 0 0,12-5 0 0 0,-11 5 0 0 0,0 0 0 0 0,0 0 0 0 0,13 1 0 0 0,-18 0 0 0 0,3 0 0 0 0,-2 1 0 0 0,-1-1 0 0 0,0 0 0 0 0,1-1 0 0 0,-1 1 0 0 0,0 0 0 0 0,1-1 0 0 0,-1 0 0 0 0,0 0 0 0 0,5-2 0 0 0,17 2 0 0 0,-13 1 0 0 0,-9 1 0 0 0,0-1 0 0 0,0 0 0 0 0,0 0 0 0 0,0-1 0 0 0,0 1 0 0 0,-1-1 0 0 0,6-1 0 0 0,34-1 0 0 0,-37 1 0 0 0,0 1 0 0 0,1 0 0 0 0,-1 0 0 0 0,1 0 0 0 0,0 1 0 0 0,-1 0 0 0 0,8 1 0 0 0,10-1 0 0 0,-3-2 0 0 0,-17 1 0 0 0,0 0 0 0 0,0 1 0 0 0,1-1 0 0 0,-1 1 0 0 0,0 0 0 0 0,0 0 0 0 0,0 0 0 0 0,0 0 0 0 0,4 1 0 0 0,21-2 64 0 0,-16 0-64 0 0,-5 1 0 0 0,-5 0 0 0 0,0 0 0 0 0,1 0 0 0 0,-1 0 0 0 0,0 0 0 0 0,0 0 0 0 0,0 0 0 0 0,0 0 0 0 0,0-1 0 0 0,0 1 0 0 0,0-1 0 0 0,0 0 0 0 0,-1 1 0 0 0,3-2 0 0 0,2-1 0 0 0,-1 1 0 0 0,0 1 0 0 0,1-1 0 0 0,9-1 0 0 0,-3 1 0 0 0,34-11 0 0 0,0-5 0 0 0,-30 14 0 0 0,-4-1 0 0 0,1 2 0 0 0,0 0 0 0 0,1 0 0 0 0,22 0 0 0 0,-32 4 0 0 0,-3-1 0 0 0,0 0 0 0 0,0 0 0 0 0,-1 1 0 0 0,1-1 0 0 0,0 0 0 0 0,0 0 0 0 0,0 0 0 0 0,0 0 0 0 0,0 0 0 0 0,-1 0 0 0 0,1 0 0 0 0,0 0 0 0 0,0 0 0 0 0,0-1 0 0 0,0 1 0 0 0,0 0 0 0 0,-1 0 0 0 0,1-1 0 0 0,0 1 0 0 0,0-1 0 0 0,-1 1 0 0 0,1 0 0 0 0,0-1 0 0 0,0 0 0 0 0,-1 1 0 0 0,1-1 0 0 0,0 0 0 0 0,34 2 0 0 0,-34-1 0 0 0,0 1 0 0 0,0-1 0 0 0,7 3 0 0 0,-1 2 0 0 0,-7-4 0 0 0,0 0 0 0 0,0 1 0 0 0,0-1 0 0 0,0 1 0 0 0,0-1 0 0 0,-1 0 0 0 0,1 1 0 0 0,0-1 0 0 0,-1 0 0 0 0,1 1 0 0 0,-1-1 0 0 0,0 0 0 0 0,-1 3 0 0 0,0 0 0 0 0,0 7 0 0 0,0-1 0 0 0,0 0 0 0 0,1 1 0 0 0,0 12 0 0 0,-4 29 0 0 0,-1-19 0 0 0,-3 64 0 0 0,8-80 0 0 0,1 0 0 0 0,1-1 0 0 0,1 1 0 0 0,1 0 0 0 0,8 29 0 0 0,22 83 0 0 0,-16-93 0 0 0,-3-8 0 0 0,16 72 0 0 0,-29-99 0 0 0,0-1 18 0 0,-1 1-1 0 0,1 0 0 0 0,-1 0 1 0 0,1 0-1 0 0,-1 0 1 0 0,1 0-1 0 0,-1 0 1 0 0,1 0-1 0 0,-1 0 1 0 0,0 0-1 0 0,0 0 1 0 0,1 0-1 0 0,-1 0 1 0 0,0 0-1 0 0,0 0 0 0 0,0 0 1 0 0,0 0-1 0 0,0 2 1 0 0,3 18 226 0 0,0-14-222 0 0,2 2 82 0 0,-5-9-103 0 0,0 0 1 0 0,1 0 0 0 0,-1 0-1 0 0,0 0 1 0 0,1 0 0 0 0,-1 0-1 0 0,0 0 1 0 0,0 0 0 0 0,1 0-1 0 0,-1 0 1 0 0,0 0 0 0 0,0 0-1 0 0,1 0 1 0 0,-1 0 0 0 0,0 0-1 0 0,0-1 1 0 0,1 1 0 0 0,-1 0-1 0 0,0 0 1 0 0,0 0 0 0 0,0 0-1 0 0,1-1 1 0 0,-1 1 0 0 0,0 0-1 0 0,0 0 1 0 0,0 0 0 0 0,0-1-1 0 0,1 1 1 0 0,-1 0-1 0 0,0 0 1 0 0,0-1 0 0 0,0 1-1 0 0,0 0 1 0 0,0 0 0 0 0,0-1-1 0 0,0 1 1 0 0,0 0 0 0 0,0-1-1 0 0,0 1 1 0 0,-4-4-259 0 0,1 2-426 0 0,1 0 143 0 0</inkml:trace>
+</inkml:ink>
+</file>
+
+<file path=word/ink/ink3.xml><?xml version="1.0" encoding="utf-8"?>
+<inkml:ink xmlns:inkml="http://www.w3.org/2003/InkML">
+  <inkml:definitions>
+    <inkml:context xml:id="ctx0">
+      <inkml:inkSource xml:id="inkSrc0">
+        <inkml:traceFormat>
+          <inkml:channel name="X" type="integer" min="-2.14748E9" max="2.14748E9" units="cm"/>
+          <inkml:channel name="Y" type="integer" min="-2.14748E9" max="2.14748E9" units="cm"/>
+          <inkml:channel name="F" type="integer" max="32767" units="dev"/>
+          <inkml:channel name="OA" type="integer" max="360" units="deg"/>
+          <inkml:channel name="OE" type="integer" max="90" units="deg"/>
+        </inkml:traceFormat>
+        <inkml:channelProperties>
+          <inkml:channelProperty channel="X" name="resolution" value="1000" units="1/cm"/>
+          <inkml:channelProperty channel="Y" name="resolution" value="1000" units="1/cm"/>
+          <inkml:channelProperty channel="F" name="resolution" value="0" units="1/dev"/>
+          <inkml:channelProperty channel="OA" name="resolution" value="1000" units="1/deg"/>
+          <inkml:channelProperty channel="OE" name="resolution" value="1000" units="1/deg"/>
+        </inkml:channelProperties>
+      </inkml:inkSource>
+      <inkml:timestamp xml:id="ts0" timeString="2025-03-20T15:45:34.450"/>
+    </inkml:context>
+    <inkml:brush xml:id="br0">
+      <inkml:brushProperty name="width" value="0.035" units="cm"/>
+      <inkml:brushProperty name="height" value="0.035" units="cm"/>
+      <inkml:brushProperty name="color" value="#E71224"/>
+    </inkml:brush>
+  </inkml:definitions>
+  <inkml:trace contextRef="#ctx0" brushRef="#br0">0 717 5527 0 0,'8'3'9376'0'0,"24"4"-6277"0"0,-19-6-2620 0 0,1 0 0 0 0,-1-1 1 0 0,0-1-1 0 0,21-3 0 0 0,15-1-167 0 0,124-6 41 0 0,-86 0-49 0 0,14 13 138 0 0,-4 0-316 0 0,-83-2-103 0 0,0 0 0 0 0,23 5 0 0 0,18 0-28 0 0,25-2 69 0 0,-67-2-52 0 0,-1-2 0 0 0,0 0 0 0 0,14-2 0 0 0,5-1 4 0 0,27-2 2 0 0,51-2 28 0 0,-78 12-46 0 0,-26-3 0 0 0,0 0 0 0 0,1-1 0 0 0,-1 1 0 0 0,0-1 0 0 0,9-1 0 0 0,31 0 0 0 0,-35 2 0 0 0,0-1 0 0 0,-1-1 0 0 0,1 0 0 0 0,12-2 0 0 0,-4 0 8 0 0,0 1-1 0 0,0 0 1 0 0,-1 1 0 0 0,32 3-1 0 0,-25 0 6 0 0,45-4 0 0 0,55-4 187 0 0,-23 4-72 0 0,-52-1-32 0 0,95 9 0 0 0,-126-5-83 0 0,-1-1 0 0 0,37-5 0 0 0,14-1 12 0 0,73 19 39 0 0,-131-14 8 0 0,0 0-1 0 0,-1 0 0 0 0,1-1 1 0 0,13-4-1 0 0,15-4 119 0 0,1 8 63 0 0,21-9-125 0 0,-46 9 158 0 0,0 1 0 0 0,24 0 1 0 0,-36 1-265 0 0,4-2 1732 0 0,-11 4-1326 0 0,-1 0-267 0 0,7-4 138 0 0,6-12-22 0 0,-5 6-250 0 0,0-1 0 0 0,-1 1 0 0 0,0-1 1 0 0,-1 0-1 0 0,0-10 0 0 0,3-24 78 0 0,0 23 41 0 0,-2 0-1 0 0,0 0 1 0 0,-1-1-1 0 0,-4-37 1 0 0,2 5 21 0 0,1 5-122 0 0,0 29-24 0 0,0 0 1 0 0,5-35-1 0 0,-3 37-21 0 0,0-1 0 0 0,-3-20 0 0 0,0-7 0 0 0,2 29 0 0 0,1 11 0 0 0,-1 1 0 0 0,0-1 0 0 0,0 0 0 0 0,-1 0 0 0 0,1 1 0 0 0,-3-10 0 0 0,3 7 107 0 0,2 1-22 0 0,-5 1-480 0 0,2 4 126 0 0</inkml:trace>
+</inkml:ink>
+</file>
+
+<file path=word/ink/ink4.xml><?xml version="1.0" encoding="utf-8"?>
+<inkml:ink xmlns:inkml="http://www.w3.org/2003/InkML">
+  <inkml:definitions>
+    <inkml:context xml:id="ctx0">
+      <inkml:inkSource xml:id="inkSrc0">
+        <inkml:traceFormat>
+          <inkml:channel name="X" type="integer" min="-2.14748E9" max="2.14748E9" units="cm"/>
+          <inkml:channel name="Y" type="integer" min="-2.14748E9" max="2.14748E9" units="cm"/>
+          <inkml:channel name="F" type="integer" max="32767" units="dev"/>
+          <inkml:channel name="OA" type="integer" max="360" units="deg"/>
+          <inkml:channel name="OE" type="integer" max="90" units="deg"/>
+        </inkml:traceFormat>
+        <inkml:channelProperties>
+          <inkml:channelProperty channel="X" name="resolution" value="1000" units="1/cm"/>
+          <inkml:channelProperty channel="Y" name="resolution" value="1000" units="1/cm"/>
+          <inkml:channelProperty channel="F" name="resolution" value="0" units="1/dev"/>
+          <inkml:channelProperty channel="OA" name="resolution" value="1000" units="1/deg"/>
+          <inkml:channelProperty channel="OE" name="resolution" value="1000" units="1/deg"/>
+        </inkml:channelProperties>
+      </inkml:inkSource>
+      <inkml:timestamp xml:id="ts0" timeString="2025-03-20T15:44:58.675"/>
+    </inkml:context>
+    <inkml:brush xml:id="br0">
+      <inkml:brushProperty name="width" value="0.035" units="cm"/>
+      <inkml:brushProperty name="height" value="0.035" units="cm"/>
+      <inkml:brushProperty name="color" value="#E71224"/>
+    </inkml:brush>
+  </inkml:definitions>
+  <inkml:trace contextRef="#ctx0" brushRef="#br0">100 19 1375 0 0,'4'1'5377'0'0,"4"-4"-2112"0"0,0 0 1957 0 0,-17-2-960 0 0,-11-4-3022 0 0,16 9-1204 0 0,0 1 1 0 0,1-1 0 0 0,-1 0 0 0 0,1 1 0 0 0,-1 0 0 0 0,1 0 0 0 0,0 0 0 0 0,-1 0 0 0 0,1 1 0 0 0,0-1 0 0 0,0 1 0 0 0,-1 0 0 0 0,1 0 0 0 0,1 0 0 0 0,-1 0 0 0 0,0 0 0 0 0,-4 5 0 0 0,4-3 9 0 0,0 0 0 0 0,0 0 1 0 0,1 1-1 0 0,-1-1 0 0 0,1 0 0 0 0,0 1 1 0 0,0-1-1 0 0,0 1 0 0 0,1 0 0 0 0,0 0 1 0 0,0 0-1 0 0,-1 8 0 0 0,2-11-41 0 0,0 0 1 0 0,0 0-1 0 0,0 0 0 0 0,0 0 0 0 0,0 0 0 0 0,0 0 0 0 0,0 0 1 0 0,1 0-1 0 0,-1 1 0 0 0,1-1 0 0 0,0 0 0 0 0,0 0 1 0 0,-1-1-1 0 0,1 1 0 0 0,0 0 0 0 0,1 0 0 0 0,-1 0 1 0 0,0-1-1 0 0,0 1 0 0 0,1 0 0 0 0,-1-1 0 0 0,1 1 0 0 0,-1-1 1 0 0,1 0-1 0 0,0 1 0 0 0,0-1 0 0 0,-1 0 0 0 0,1 0 1 0 0,4 1-1 0 0,-3-1-5 0 0,0 0 0 0 0,1 0 0 0 0,-1-1 0 0 0,1 1 0 0 0,-1-1-1 0 0,0 0 1 0 0,1 0 0 0 0,-1 0 0 0 0,1 0 0 0 0,-1-1 0 0 0,1 1 0 0 0,-1-1 0 0 0,0 0 0 0 0,1 0 0 0 0,-1 0 0 0 0,0 0 0 0 0,5-3 0 0 0,-5 1 11 0 0,1 0-1 0 0,0 0 1 0 0,-1-1-1 0 0,0 1 1 0 0,0-1 0 0 0,0 1-1 0 0,0-1 1 0 0,0 0 0 0 0,-1 0-1 0 0,0 0 1 0 0,1-1 0 0 0,-2 1-1 0 0,1-1 1 0 0,0 1 0 0 0,-1-1-1 0 0,0 1 1 0 0,0-1 0 0 0,0 0-1 0 0,-1 1 1 0 0,0-1 0 0 0,0 0-1 0 0,0-6 1 0 0,0 11-7 0 0,0 0 0 0 0,0 0 0 0 0,0 1 0 0 0,0-1 1 0 0,0 0-1 0 0,0 0 0 0 0,0 0 0 0 0,0 0 0 0 0,0 0 0 0 0,-1 0 0 0 0,1 0 0 0 0,0 0 0 0 0,0 0 0 0 0,0 0 0 0 0,0 0 0 0 0,0 0 0 0 0,0 0 0 0 0,0 0 0 0 0,0 0 1 0 0,0 0-1 0 0,0 0 0 0 0,0 0 0 0 0,0 0 0 0 0,0 0 0 0 0,0 0 0 0 0,0 0 0 0 0,0 0 0 0 0,0 0 0 0 0,0 0 0 0 0,0 0 0 0 0,-1 0 0 0 0,1 0 0 0 0,0 0 0 0 0,0 0 1 0 0,0 0-1 0 0,0 0 0 0 0,0 0 0 0 0,0 0 0 0 0,0 0 0 0 0,0 0 0 0 0,0 0 0 0 0,0 0 0 0 0,0-1 0 0 0,0 1 0 0 0,0 0 0 0 0,0 0 0 0 0,0 0 0 0 0,0 0 1 0 0,0 0-1 0 0,0 0 0 0 0,0 0 0 0 0,0 0 0 0 0,0 0 0 0 0,0 0 0 0 0,0 0 0 0 0,0 0 0 0 0,0 0 0 0 0,0 0 0 0 0,0 0 0 0 0,0 0 0 0 0,0 0 0 0 0,-5 6 173 0 0,-3 11-9 0 0,4 18-79 0 0,1 0 0 0 0,2 0 0 0 0,4 46 0 0 0,0 6 14 0 0,3-54-103 0 0,-6-31 0 0 0,0-1 0 0 0,1 1 0 0 0,-1 0 0 0 0,1-1 0 0 0,0 1 0 0 0,-1-1 0 0 0,1 1 0 0 0,0-1 0 0 0,0 0 0 0 0,0 1 0 0 0,0-1 0 0 0,0 0 0 0 0,0 0 0 0 0,0 1 0 0 0,1-1 0 0 0,-1 0 0 0 0,3 1 0 0 0,-2-3 5 0 0,0-1 1 0 0,0 1-1 0 0,1-1 0 0 0,-1 0 0 0 0,0 0 1 0 0,-1 0-1 0 0,1 0 0 0 0,0 0 0 0 0,0 0 0 0 0,1-3 1 0 0,0 0 0 0 0,10-9 16 0 0,-4 5 23 0 0,-1-1-1 0 0,0 0 1 0 0,11-21-1 0 0,-19 31-44 0 0,0 0 0 0 0,0 0 0 0 0,0 0 0 0 0,0 0 0 0 0,0 0 0 0 0,0 0 0 0 0,0 0 0 0 0,0 0 0 0 0,-1-1 0 0 0,1 1 0 0 0,0 0 0 0 0,0 0-1 0 0,0 0 1 0 0,0 0 0 0 0,0 0 0 0 0,-1 0 0 0 0,1 0 0 0 0,0 0 0 0 0,0 0 0 0 0,0 0 0 0 0,0 0 0 0 0,0 0 0 0 0,-1 0 0 0 0,1 0 0 0 0,0 0 0 0 0,0 0 0 0 0,0 0 0 0 0,0 0 0 0 0,0 0 0 0 0,-1 0 0 0 0,1 0 0 0 0,0 0-1 0 0,0 1 1 0 0,0-1 0 0 0,0 0 0 0 0,0 0 0 0 0,0 0 0 0 0,0 0 0 0 0,-1 0 0 0 0,1 0 0 0 0,0 0 0 0 0,0 0 0 0 0,0 1 0 0 0,0-1 0 0 0,0 0 0 0 0,0 0 0 0 0,0 0 0 0 0,0 0 0 0 0,0 0 0 0 0,0 0 0 0 0,0 1-1 0 0,0-1 1 0 0,-3 3-13 0 0</inkml:trace>
+</inkml:ink>
+</file>
+
 <file path=word/theme/theme1.xml><?xml version="1.0" encoding="utf-8"?>
 <a:theme xmlns:a="http://schemas.openxmlformats.org/drawingml/2006/main" name="Office Theme">
   <a:themeElements>

</xml_diff>